<commit_message>
ya quedo lo le FOL, falta lo de reasoning
</commit_message>
<xml_diff>
--- a/Assignment 10/12 Representation in First-Order Predicate Logic.docx
+++ b/Assignment 10/12 Representation in First-Order Predicate Logic.docx
@@ -1,6 +1,6 @@
 
 <file path=word/document.xml><?xml version="1.0" encoding="utf-8"?>
-<w:document xmlns:wpc="http://schemas.microsoft.com/office/word/2010/wordprocessingCanvas" xmlns:cx="http://schemas.microsoft.com/office/drawing/2014/chartex" xmlns:cx1="http://schemas.microsoft.com/office/drawing/2015/9/8/chartex" xmlns:cx2="http://schemas.microsoft.com/office/drawing/2015/10/21/chartex" xmlns:cx3="http://schemas.microsoft.com/office/drawing/2016/5/9/chartex" xmlns:cx4="http://schemas.microsoft.com/office/drawing/2016/5/10/chartex" xmlns:cx5="http://schemas.microsoft.com/office/drawing/2016/5/11/chartex" xmlns:cx6="http://schemas.microsoft.com/office/drawing/2016/5/12/chartex" xmlns:cx7="http://schemas.microsoft.com/office/drawing/2016/5/13/chartex" xmlns:cx8="http://schemas.microsoft.com/office/drawing/2016/5/14/chartex" xmlns:mc="http://schemas.openxmlformats.org/markup-compatibility/2006" xmlns:aink="http://schemas.microsoft.com/office/drawing/2016/ink" xmlns:am3d="http://schemas.microsoft.com/office/drawing/2017/model3d" xmlns:o="urn:schemas-microsoft-com:office:office" xmlns:r="http://schemas.openxmlformats.org/officeDocument/2006/relationships" xmlns:m="http://schemas.openxmlformats.org/officeDocument/2006/math" xmlns:v="urn:schemas-microsoft-com:vml" xmlns:wp14="http://schemas.microsoft.com/office/word/2010/wordprocessingDrawing" xmlns:wp="http://schemas.openxmlformats.org/drawingml/2006/wordprocessingDrawing" xmlns:w10="urn:schemas-microsoft-com:office:word" xmlns:w="http://schemas.openxmlformats.org/wordprocessingml/2006/main" xmlns:w14="http://schemas.microsoft.com/office/word/2010/wordml" xmlns:w15="http://schemas.microsoft.com/office/word/2012/wordml" xmlns:w16cid="http://schemas.microsoft.com/office/word/2016/wordml/cid" xmlns:w16se="http://schemas.microsoft.com/office/word/2015/wordml/symex" xmlns:wpg="http://schemas.microsoft.com/office/word/2010/wordprocessingGroup" xmlns:wpi="http://schemas.microsoft.com/office/word/2010/wordprocessingInk" xmlns:wne="http://schemas.microsoft.com/office/word/2006/wordml" xmlns:wps="http://schemas.microsoft.com/office/word/2010/wordprocessingShape" mc:Ignorable="w14 w15 w16se w16cid wp14">
+<w:document xmlns:wpc="http://schemas.microsoft.com/office/word/2010/wordprocessingCanvas" xmlns:cx="http://schemas.microsoft.com/office/drawing/2014/chartex" xmlns:mc="http://schemas.openxmlformats.org/markup-compatibility/2006" xmlns:o="urn:schemas-microsoft-com:office:office" xmlns:r="http://schemas.openxmlformats.org/officeDocument/2006/relationships" xmlns:m="http://schemas.openxmlformats.org/officeDocument/2006/math" xmlns:v="urn:schemas-microsoft-com:vml" xmlns:wp14="http://schemas.microsoft.com/office/word/2010/wordprocessingDrawing" xmlns:wp="http://schemas.openxmlformats.org/drawingml/2006/wordprocessingDrawing" xmlns:w10="urn:schemas-microsoft-com:office:word" xmlns:w="http://schemas.openxmlformats.org/wordprocessingml/2006/main" xmlns:w14="http://schemas.microsoft.com/office/word/2010/wordml" xmlns:w15="http://schemas.microsoft.com/office/word/2012/wordml" xmlns:w16se="http://schemas.microsoft.com/office/word/2015/wordml/symex" xmlns:wpg="http://schemas.microsoft.com/office/word/2010/wordprocessingGroup" xmlns:wpi="http://schemas.microsoft.com/office/word/2010/wordprocessingInk" xmlns:wne="http://schemas.microsoft.com/office/word/2006/wordml" xmlns:wps="http://schemas.microsoft.com/office/word/2010/wordprocessingShape" mc:Ignorable="w14 w15 w16se wp14">
   <w:body>
     <w:p>
       <w:pPr>
@@ -42,7 +42,7 @@
           <w:noProof/>
           <w:color w:val="002060"/>
           <w:sz w:val="96"/>
-          <w:lang w:val="en-US"/>
+          <w:lang w:eastAsia="es-MX"/>
         </w:rPr>
         <mc:AlternateContent>
           <mc:Choice Requires="wps">
@@ -102,7 +102,7 @@
               </wp:anchor>
             </w:drawing>
           </mc:Choice>
-          <mc:Fallback>
+          <mc:Fallback xmlns:w16cid="http://schemas.microsoft.com/office/word/2016/wordml/cid" xmlns:am3d="http://schemas.microsoft.com/office/drawing/2017/model3d" xmlns:aink="http://schemas.microsoft.com/office/drawing/2016/ink" xmlns:cx8="http://schemas.microsoft.com/office/drawing/2016/5/14/chartex" xmlns:cx7="http://schemas.microsoft.com/office/drawing/2016/5/13/chartex" xmlns:cx6="http://schemas.microsoft.com/office/drawing/2016/5/12/chartex" xmlns:cx5="http://schemas.microsoft.com/office/drawing/2016/5/11/chartex" xmlns:cx4="http://schemas.microsoft.com/office/drawing/2016/5/10/chartex" xmlns:cx3="http://schemas.microsoft.com/office/drawing/2016/5/9/chartex" xmlns:cx2="http://schemas.microsoft.com/office/drawing/2015/10/21/chartex" xmlns:cx1="http://schemas.microsoft.com/office/drawing/2015/9/8/chartex">
             <w:pict>
               <v:line w14:anchorId="48357352" id="Straight Connector 41" o:spid="_x0000_s1026" style="position:absolute;z-index:251659264;visibility:visible;mso-wrap-style:square;mso-width-percent:0;mso-wrap-distance-left:9pt;mso-wrap-distance-top:0;mso-wrap-distance-right:9pt;mso-wrap-distance-bottom:0;mso-position-horizontal:absolute;mso-position-horizontal-relative:text;mso-position-vertical:absolute;mso-position-vertical-relative:text;mso-width-percent:0;mso-width-relative:margin" from="-22pt,15.5pt" to="460.9pt,15.5pt" o:gfxdata="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" strokecolor="#45aceb" strokeweight="3pt">
                 <v:stroke joinstyle="miter"/>
@@ -189,7 +189,7 @@
           <w:noProof/>
           <w:color w:val="7030A0"/>
           <w:sz w:val="52"/>
-          <w:lang w:val="en-US"/>
+          <w:lang w:eastAsia="es-MX"/>
         </w:rPr>
         <w:drawing>
           <wp:anchor distT="0" distB="0" distL="114300" distR="114300" simplePos="0" relativeHeight="251658240" behindDoc="0" locked="0" layoutInCell="1" allowOverlap="1" wp14:anchorId="33908A17" wp14:editId="4B0E5E89">
@@ -641,16 +641,72 @@
         <w:spacing w:line="360" w:lineRule="auto"/>
         <w:rPr>
           <w:rFonts w:cstheme="minorBidi"/>
+          <w:sz w:val="28"/>
+          <w:szCs w:val="28"/>
           <w:lang w:val="en-US"/>
         </w:rPr>
       </w:pPr>
       <w:r>
         <w:rPr>
           <w:rFonts w:cstheme="minorBidi"/>
-          <w:lang w:val="en-US"/>
-        </w:rPr>
-        <w:t>~PlayFootball(Peter)</w:t>
+          <w:sz w:val="28"/>
+          <w:szCs w:val="28"/>
+          <w:lang w:val="en-US"/>
+        </w:rPr>
+        <w:t xml:space="preserve"> </w:t>
       </w:r>
+      <m:oMath>
+        <m:r>
+          <w:rPr>
+            <w:rFonts w:ascii="Cambria Math" w:hAnsi="Cambria Math" w:cstheme="minorBidi"/>
+            <w:sz w:val="28"/>
+            <w:szCs w:val="28"/>
+            <w:lang w:val="en-US"/>
+          </w:rPr>
+          <m:t>¬</m:t>
+        </m:r>
+        <m:r>
+          <w:rPr>
+            <w:rFonts w:ascii="Cambria Math" w:hAnsi="Cambria Math" w:cstheme="minorBidi"/>
+            <w:sz w:val="28"/>
+            <w:szCs w:val="28"/>
+            <w:lang w:val="en-US"/>
+          </w:rPr>
+          <m:t>PlayFootball(Peter)</m:t>
+        </m:r>
+      </m:oMath>
+    </w:p>
+    <w:p>
+      <w:pPr>
+        <w:pStyle w:val="Prrafodelista"/>
+        <w:spacing w:line="360" w:lineRule="auto"/>
+        <w:rPr>
+          <w:rFonts w:cstheme="minorBidi"/>
+          <w:sz w:val="28"/>
+          <w:szCs w:val="28"/>
+          <w:lang w:val="en-US"/>
+        </w:rPr>
+      </w:pPr>
+      <w:r>
+        <w:rPr>
+          <w:rFonts w:cstheme="minorBidi"/>
+          <w:sz w:val="28"/>
+          <w:szCs w:val="28"/>
+          <w:lang w:val="en-US"/>
+        </w:rPr>
+        <w:t xml:space="preserve">Or </w:t>
+      </w:r>
+      <m:oMath>
+        <m:r>
+          <w:rPr>
+            <w:rFonts w:ascii="Cambria Math" w:hAnsi="Cambria Math" w:cstheme="minorBidi"/>
+            <w:sz w:val="28"/>
+            <w:szCs w:val="28"/>
+            <w:lang w:val="en-US"/>
+          </w:rPr>
+          <m:t>¬Play(Peter,Football)</m:t>
+        </m:r>
+      </m:oMath>
     </w:p>
     <w:p>
       <w:pPr>
@@ -677,6 +733,8 @@
         </w:rPr>
         <w:t>Frank and Louis are cousins.</w:t>
       </w:r>
+      <w:bookmarkStart w:id="0" w:name="_GoBack"/>
+      <w:bookmarkEnd w:id="0"/>
     </w:p>
     <w:p>
       <w:pPr>
@@ -684,16 +742,24 @@
         <w:spacing w:line="360" w:lineRule="auto"/>
         <w:rPr>
           <w:rFonts w:cstheme="minorBidi"/>
-          <w:lang w:val="en-US"/>
-        </w:rPr>
-      </w:pPr>
-      <w:r>
-        <w:rPr>
-          <w:rFonts w:cstheme="minorBidi"/>
-          <w:lang w:val="en-US"/>
-        </w:rPr>
-        <w:t>AreCousins(Frank, Louis)</w:t>
-      </w:r>
+          <w:sz w:val="28"/>
+          <w:szCs w:val="28"/>
+          <w:lang w:val="en-US"/>
+        </w:rPr>
+      </w:pPr>
+      <m:oMathPara>
+        <m:oMath>
+          <m:r>
+            <w:rPr>
+              <w:rFonts w:ascii="Cambria Math" w:hAnsi="Cambria Math" w:cstheme="minorBidi"/>
+              <w:sz w:val="28"/>
+              <w:szCs w:val="28"/>
+              <w:lang w:val="en-US"/>
+            </w:rPr>
+            <m:t xml:space="preserve">AreCousins(Frank, Louis)  </m:t>
+          </m:r>
+        </m:oMath>
+      </m:oMathPara>
     </w:p>
     <w:p>
       <w:pPr>
@@ -727,16 +793,45 @@
         <w:spacing w:line="360" w:lineRule="auto"/>
         <w:rPr>
           <w:rFonts w:cstheme="minorBidi"/>
-          <w:lang w:val="en-US"/>
-        </w:rPr>
-      </w:pPr>
-      <w:r>
+          <w:sz w:val="28"/>
+          <w:szCs w:val="28"/>
+          <w:lang w:val="en-US"/>
+        </w:rPr>
+      </w:pPr>
+      <m:oMathPara>
+        <m:oMath>
+          <m:r>
+            <w:rPr>
+              <w:rFonts w:ascii="Cambria Math" w:hAnsi="Cambria Math" w:cstheme="minorBidi"/>
+              <w:sz w:val="28"/>
+              <w:szCs w:val="28"/>
+              <w:lang w:val="en-US"/>
+            </w:rPr>
+            <m:t>¬</m:t>
+          </m:r>
+          <m:r>
+            <w:rPr>
+              <w:rFonts w:ascii="Cambria Math" w:hAnsi="Cambria Math" w:cstheme="minorBidi"/>
+              <w:sz w:val="28"/>
+              <w:szCs w:val="28"/>
+              <w:lang w:val="en-US"/>
+            </w:rPr>
+            <m:t xml:space="preserve">(isNurse(Maria)∪ isNurse(Lupita))  </m:t>
+          </m:r>
+        </m:oMath>
+      </m:oMathPara>
+    </w:p>
+    <w:p>
+      <w:pPr>
+        <w:pStyle w:val="Prrafodelista"/>
+        <w:spacing w:line="360" w:lineRule="auto"/>
         <w:rPr>
           <w:rFonts w:cstheme="minorBidi"/>
-          <w:lang w:val="en-US"/>
-        </w:rPr>
-        <w:t>~(isNurse(Maria) ^ isNurse(Lupita))</w:t>
-      </w:r>
+          <w:sz w:val="28"/>
+          <w:szCs w:val="28"/>
+          <w:lang w:val="en-US"/>
+        </w:rPr>
+      </w:pPr>
     </w:p>
     <w:p>
       <w:pPr>
@@ -815,41 +910,160 @@
           <w:lang w:val="en-US"/>
         </w:rPr>
       </w:pPr>
-      <w:hyperlink r:id="rId9" w:tooltip="∀" w:history="1">
-        <w:r>
-          <w:rPr>
-            <w:rStyle w:val="Hipervnculo"/>
-            <w:rFonts w:ascii="Cambria Math" w:hAnsi="Cambria Math" w:cs="Cambria Math"/>
-            <w:color w:val="0B0080"/>
-            <w:sz w:val="21"/>
-            <w:szCs w:val="21"/>
-            <w:shd w:val="clear" w:color="auto" w:fill="FFFFFF"/>
-            <w:lang w:val="en-US"/>
-          </w:rPr>
-          <w:t>∀</w:t>
-        </w:r>
-      </w:hyperlink>
-      <w:r>
-        <w:rPr>
-          <w:lang w:val="en-US"/>
-        </w:rPr>
-        <w:t xml:space="preserve">xVisitor(x) </w:t>
-      </w:r>
-      <w:r>
-        <w:sym w:font="Wingdings" w:char="F0E0"/>
-      </w:r>
-      <w:r>
-        <w:rPr>
-          <w:lang w:val="en-US"/>
-        </w:rPr>
-        <w:t>(isChinese(x) v</w:t>
-      </w:r>
-      <w:r>
-        <w:rPr>
-          <w:lang w:val="en-US"/>
-        </w:rPr>
-        <w:t xml:space="preserve"> isJapanese(x))</w:t>
-      </w:r>
+      <m:oMathPara>
+        <m:oMath>
+          <m:r>
+            <w:rPr>
+              <w:rFonts w:ascii="Cambria Math" w:hAnsi="Cambria Math"/>
+              <w:sz w:val="28"/>
+              <w:szCs w:val="28"/>
+              <w:lang w:val="en-US"/>
+            </w:rPr>
+            <m:t>∀x</m:t>
+          </m:r>
+          <m:r>
+            <w:rPr>
+              <w:rFonts w:ascii="Cambria Math" w:hAnsi="Cambria Math"/>
+              <w:sz w:val="28"/>
+              <w:szCs w:val="28"/>
+              <w:lang w:val="en-US"/>
+            </w:rPr>
+            <m:t xml:space="preserve"> (Visitor</m:t>
+          </m:r>
+          <m:d>
+            <m:dPr>
+              <m:ctrlPr>
+                <w:rPr>
+                  <w:rFonts w:ascii="Cambria Math" w:hAnsi="Cambria Math"/>
+                  <w:i/>
+                  <w:sz w:val="28"/>
+                  <w:szCs w:val="28"/>
+                  <w:lang w:val="en-US"/>
+                </w:rPr>
+              </m:ctrlPr>
+            </m:dPr>
+            <m:e>
+              <m:r>
+                <w:rPr>
+                  <w:rFonts w:ascii="Cambria Math" w:hAnsi="Cambria Math"/>
+                  <w:sz w:val="28"/>
+                  <w:szCs w:val="28"/>
+                  <w:lang w:val="en-US"/>
+                </w:rPr>
+                <m:t>x</m:t>
+              </m:r>
+            </m:e>
+          </m:d>
+          <m:r>
+            <w:rPr>
+              <w:rFonts w:ascii="Cambria Math" w:hAnsi="Cambria Math"/>
+              <w:sz w:val="28"/>
+              <w:szCs w:val="28"/>
+              <w:lang w:val="en-US"/>
+            </w:rPr>
+            <m:t>→</m:t>
+          </m:r>
+          <m:d>
+            <m:dPr>
+              <m:ctrlPr>
+                <w:rPr>
+                  <w:rFonts w:ascii="Cambria Math" w:hAnsi="Cambria Math"/>
+                  <w:i/>
+                  <w:sz w:val="28"/>
+                  <w:szCs w:val="28"/>
+                  <w:lang w:val="en-US"/>
+                </w:rPr>
+              </m:ctrlPr>
+            </m:dPr>
+            <m:e>
+              <m:r>
+                <w:rPr>
+                  <w:rFonts w:ascii="Cambria Math" w:hAnsi="Cambria Math"/>
+                  <w:sz w:val="28"/>
+                  <w:szCs w:val="28"/>
+                  <w:lang w:val="en-US"/>
+                </w:rPr>
+                <m:t>isChinese</m:t>
+              </m:r>
+              <m:d>
+                <m:dPr>
+                  <m:ctrlPr>
+                    <w:rPr>
+                      <w:rFonts w:ascii="Cambria Math" w:hAnsi="Cambria Math"/>
+                      <w:i/>
+                      <w:sz w:val="28"/>
+                      <w:szCs w:val="28"/>
+                      <w:lang w:val="en-US"/>
+                    </w:rPr>
+                  </m:ctrlPr>
+                </m:dPr>
+                <m:e>
+                  <m:r>
+                    <w:rPr>
+                      <w:rFonts w:ascii="Cambria Math" w:hAnsi="Cambria Math"/>
+                      <w:sz w:val="28"/>
+                      <w:szCs w:val="28"/>
+                      <w:lang w:val="en-US"/>
+                    </w:rPr>
+                    <m:t>x</m:t>
+                  </m:r>
+                </m:e>
+              </m:d>
+              <m:r>
+                <w:rPr>
+                  <w:rFonts w:ascii="Cambria Math" w:hAnsi="Cambria Math"/>
+                  <w:sz w:val="28"/>
+                  <w:szCs w:val="28"/>
+                  <w:lang w:val="en-US"/>
+                </w:rPr>
+                <m:t>∪  isJapanese</m:t>
+              </m:r>
+              <m:d>
+                <m:dPr>
+                  <m:ctrlPr>
+                    <w:rPr>
+                      <w:rFonts w:ascii="Cambria Math" w:hAnsi="Cambria Math"/>
+                      <w:i/>
+                      <w:sz w:val="28"/>
+                      <w:szCs w:val="28"/>
+                      <w:lang w:val="en-US"/>
+                    </w:rPr>
+                  </m:ctrlPr>
+                </m:dPr>
+                <m:e>
+                  <m:r>
+                    <w:rPr>
+                      <w:rFonts w:ascii="Cambria Math" w:hAnsi="Cambria Math"/>
+                      <w:sz w:val="28"/>
+                      <w:szCs w:val="28"/>
+                      <w:lang w:val="en-US"/>
+                    </w:rPr>
+                    <m:t>x</m:t>
+                  </m:r>
+                </m:e>
+              </m:d>
+              <m:r>
+                <w:rPr>
+                  <w:rFonts w:ascii="Cambria Math" w:hAnsi="Cambria Math"/>
+                  <w:sz w:val="28"/>
+                  <w:szCs w:val="28"/>
+                  <w:lang w:val="en-US"/>
+                </w:rPr>
+                <m:t>)</m:t>
+              </m:r>
+            </m:e>
+          </m:d>
+          <m:r>
+            <w:rPr>
+              <w:rFonts w:ascii="Cambria Math" w:hAnsi="Cambria Math"/>
+              <w:sz w:val="28"/>
+              <w:szCs w:val="28"/>
+              <w:lang w:val="en-US"/>
+            </w:rPr>
+            <m:t xml:space="preserve"> </m:t>
+          </m:r>
+        </m:oMath>
+      </m:oMathPara>
     </w:p>
     <w:p>
       <w:pPr>
@@ -882,47 +1096,131 @@
         <w:pStyle w:val="Prrafodelista"/>
         <w:spacing w:line="360" w:lineRule="auto"/>
         <w:rPr>
+          <w:rFonts w:cstheme="minorBidi"/>
+          <w:sz w:val="28"/>
+          <w:szCs w:val="28"/>
+          <w:lang w:val="en-US"/>
+        </w:rPr>
+      </w:pPr>
+      <w:r>
+        <w:rPr>
+          <w:rFonts w:cstheme="minorBidi"/>
+          <w:sz w:val="28"/>
+          <w:szCs w:val="28"/>
+          <w:lang w:val="en-US"/>
+        </w:rPr>
+        <w:t xml:space="preserve"> </w:t>
+      </w:r>
+      <m:oMath>
+        <m:r>
+          <w:rPr>
+            <w:rFonts w:ascii="Cambria Math" w:hAnsi="Cambria Math" w:cstheme="minorBidi"/>
+            <w:sz w:val="28"/>
+            <w:szCs w:val="28"/>
+            <w:lang w:val="en-US"/>
+          </w:rPr>
+          <m:t>∀x</m:t>
+        </m:r>
+        <m:r>
+          <w:rPr>
+            <w:rFonts w:ascii="Cambria Math" w:hAnsi="Cambria Math" w:cstheme="minorBidi"/>
+            <w:sz w:val="28"/>
+            <w:szCs w:val="28"/>
+            <w:lang w:val="en-US"/>
+          </w:rPr>
+          <m:t xml:space="preserve"> (Problems</m:t>
+        </m:r>
+        <m:d>
+          <m:dPr>
+            <m:ctrlPr>
+              <w:rPr>
+                <w:rFonts w:ascii="Cambria Math" w:hAnsi="Cambria Math" w:cstheme="minorBidi"/>
+                <w:i/>
+                <w:sz w:val="28"/>
+                <w:szCs w:val="28"/>
+                <w:lang w:val="en-US"/>
+              </w:rPr>
+            </m:ctrlPr>
+          </m:dPr>
+          <m:e>
+            <m:r>
+              <w:rPr>
+                <w:rFonts w:ascii="Cambria Math" w:hAnsi="Cambria Math" w:cstheme="minorBidi"/>
+                <w:sz w:val="28"/>
+                <w:szCs w:val="28"/>
+                <w:lang w:val="en-US"/>
+              </w:rPr>
+              <m:t>x</m:t>
+            </m:r>
+          </m:e>
+        </m:d>
+        <m:r>
+          <w:rPr>
+            <w:rFonts w:ascii="Cambria Math" w:hAnsi="Cambria Math" w:cstheme="minorBidi"/>
+            <w:sz w:val="28"/>
+            <w:szCs w:val="28"/>
+            <w:lang w:val="en-US"/>
+          </w:rPr>
+          <m:t>→ isBigger</m:t>
+        </m:r>
+        <m:d>
+          <m:dPr>
+            <m:ctrlPr>
+              <w:rPr>
+                <w:rFonts w:ascii="Cambria Math" w:hAnsi="Cambria Math" w:cstheme="minorBidi"/>
+                <w:i/>
+                <w:sz w:val="28"/>
+                <w:szCs w:val="28"/>
+                <w:lang w:val="en-US"/>
+              </w:rPr>
+            </m:ctrlPr>
+          </m:dPr>
+          <m:e>
+            <m:r>
+              <w:rPr>
+                <w:rFonts w:ascii="Cambria Math" w:hAnsi="Cambria Math" w:cstheme="minorBidi"/>
+                <w:sz w:val="28"/>
+                <w:szCs w:val="28"/>
+                <w:lang w:val="en-US"/>
+              </w:rPr>
+              <m:t>God, x</m:t>
+            </m:r>
+          </m:e>
+        </m:d>
+        <m:r>
+          <w:rPr>
+            <w:rFonts w:ascii="Cambria Math" w:eastAsiaTheme="minorEastAsia" w:hAnsi="Cambria Math" w:cstheme="minorBidi"/>
+            <w:sz w:val="28"/>
+            <w:szCs w:val="28"/>
+            <w:lang w:val="en-US"/>
+          </w:rPr>
+          <m:t>)</m:t>
+        </m:r>
+      </m:oMath>
+    </w:p>
+    <w:p>
+      <w:pPr>
+        <w:pStyle w:val="Prrafodelista"/>
+        <w:spacing w:line="360" w:lineRule="auto"/>
+        <w:rPr>
           <w:color w:val="002060"/>
           <w:sz w:val="28"/>
           <w:szCs w:val="28"/>
           <w:lang w:val="en-US"/>
         </w:rPr>
       </w:pPr>
-      <w:hyperlink r:id="rId10" w:tooltip="∀" w:history="1">
-        <w:r>
-          <w:rPr>
-            <w:rStyle w:val="Hipervnculo"/>
-            <w:rFonts w:ascii="Cambria Math" w:hAnsi="Cambria Math" w:cs="Cambria Math"/>
-            <w:color w:val="0B0080"/>
-            <w:sz w:val="21"/>
-            <w:szCs w:val="21"/>
-            <w:shd w:val="clear" w:color="auto" w:fill="FFFFFF"/>
-            <w:lang w:val="en-US"/>
-          </w:rPr>
-          <w:t>∀</w:t>
-        </w:r>
-      </w:hyperlink>
-      <w:r>
-        <w:rPr>
-          <w:lang w:val="en-US"/>
-        </w:rPr>
-        <w:t xml:space="preserve">xProblems(x) </w:t>
-      </w:r>
-      <w:r>
-        <w:sym w:font="Wingdings" w:char="F0E0"/>
-      </w:r>
-      <w:r>
-        <w:rPr>
-          <w:lang w:val="en-US"/>
-        </w:rPr>
-        <w:t xml:space="preserve"> isBigger(God, x</w:t>
-      </w:r>
-      <w:r>
-        <w:rPr>
-          <w:lang w:val="en-US"/>
-        </w:rPr>
-        <w:t>)</w:t>
-      </w:r>
+    </w:p>
+    <w:p>
+      <w:pPr>
+        <w:pStyle w:val="Prrafodelista"/>
+        <w:spacing w:line="360" w:lineRule="auto"/>
+        <w:rPr>
+          <w:color w:val="002060"/>
+          <w:sz w:val="28"/>
+          <w:szCs w:val="28"/>
+          <w:lang w:val="en-US"/>
+        </w:rPr>
+      </w:pPr>
     </w:p>
     <w:p>
       <w:pPr>
@@ -960,75 +1258,142 @@
           <w:lang w:val="en-US"/>
         </w:rPr>
       </w:pPr>
-      <w:hyperlink r:id="rId11" w:tooltip="∀" w:history="1">
-        <w:r>
-          <w:rPr>
-            <w:rStyle w:val="Hipervnculo"/>
-            <w:rFonts w:ascii="Cambria Math" w:hAnsi="Cambria Math" w:cs="Cambria Math"/>
-            <w:color w:val="0B0080"/>
-            <w:sz w:val="21"/>
-            <w:szCs w:val="21"/>
-            <w:shd w:val="clear" w:color="auto" w:fill="FFFFFF"/>
-            <w:lang w:val="en-US"/>
-          </w:rPr>
-          <w:t>∀</w:t>
-        </w:r>
-      </w:hyperlink>
-      <w:r>
-        <w:rPr>
-          <w:lang w:val="en-US"/>
-        </w:rPr>
-        <w:t>x</w:t>
-      </w:r>
-      <w:r>
-        <w:rPr>
-          <w:lang w:val="en-US"/>
-        </w:rPr>
-        <w:t>Coyote</w:t>
-      </w:r>
-      <w:r>
-        <w:rPr>
-          <w:lang w:val="en-US"/>
-        </w:rPr>
-        <w:t>(x)</w:t>
-      </w:r>
-      <w:r>
-        <w:rPr>
-          <w:rFonts w:ascii="Arial" w:hAnsi="Arial" w:cs="Arial"/>
-          <w:color w:val="222222"/>
-          <w:sz w:val="21"/>
-          <w:szCs w:val="21"/>
-          <w:shd w:val="clear" w:color="auto" w:fill="FFFFFF"/>
-          <w:lang w:val="en-US"/>
-        </w:rPr>
-        <w:t xml:space="preserve"> </w:t>
-      </w:r>
-      <w:hyperlink r:id="rId12" w:tooltip="∃" w:history="1">
-        <w:r>
-          <w:rPr>
-            <w:rStyle w:val="Hipervnculo"/>
-            <w:rFonts w:ascii="Cambria Math" w:hAnsi="Cambria Math" w:cs="Cambria Math"/>
-            <w:color w:val="0B0080"/>
-            <w:sz w:val="21"/>
-            <w:szCs w:val="21"/>
-            <w:shd w:val="clear" w:color="auto" w:fill="FFFFFF"/>
-            <w:lang w:val="en-US"/>
-          </w:rPr>
-          <w:t>∃</w:t>
-        </w:r>
-      </w:hyperlink>
-      <w:r>
-        <w:rPr>
-          <w:lang w:val="en-US"/>
-        </w:rPr>
-        <w:t>yRoadrunner(y)Ch</w:t>
-      </w:r>
-      <w:r>
-        <w:rPr>
-          <w:lang w:val="en-US"/>
-        </w:rPr>
-        <w:t>ases(x,y)</w:t>
-      </w:r>
+      <m:oMathPara>
+        <m:oMath>
+          <m:r>
+            <w:rPr>
+              <w:rFonts w:ascii="Cambria Math" w:hAnsi="Cambria Math" w:cstheme="minorBidi"/>
+              <w:sz w:val="28"/>
+              <w:szCs w:val="28"/>
+              <w:lang w:val="en-US"/>
+            </w:rPr>
+            <m:t>∀x (Coyote</m:t>
+          </m:r>
+          <m:d>
+            <m:dPr>
+              <m:ctrlPr>
+                <w:rPr>
+                  <w:rFonts w:ascii="Cambria Math" w:hAnsi="Cambria Math" w:cstheme="minorBidi"/>
+                  <w:i/>
+                  <w:sz w:val="28"/>
+                  <w:szCs w:val="28"/>
+                  <w:lang w:val="en-US"/>
+                </w:rPr>
+              </m:ctrlPr>
+            </m:dPr>
+            <m:e>
+              <m:r>
+                <w:rPr>
+                  <w:rFonts w:ascii="Cambria Math" w:hAnsi="Cambria Math" w:cstheme="minorBidi"/>
+                  <w:sz w:val="28"/>
+                  <w:szCs w:val="28"/>
+                  <w:lang w:val="en-US"/>
+                </w:rPr>
+                <m:t>x</m:t>
+              </m:r>
+            </m:e>
+          </m:d>
+          <m:r>
+            <w:rPr>
+              <w:rFonts w:ascii="Cambria Math" w:hAnsi="Cambria Math" w:cstheme="minorBidi"/>
+              <w:sz w:val="28"/>
+              <w:szCs w:val="28"/>
+              <w:lang w:val="en-US"/>
+            </w:rPr>
+            <m:t>→∃y</m:t>
+          </m:r>
+          <m:d>
+            <m:dPr>
+              <m:ctrlPr>
+                <w:rPr>
+                  <w:rFonts w:ascii="Cambria Math" w:hAnsi="Cambria Math" w:cstheme="minorBidi"/>
+                  <w:i/>
+                  <w:sz w:val="28"/>
+                  <w:szCs w:val="28"/>
+                  <w:lang w:val="en-US"/>
+                </w:rPr>
+              </m:ctrlPr>
+            </m:dPr>
+            <m:e>
+              <m:r>
+                <w:rPr>
+                  <w:rFonts w:ascii="Cambria Math" w:hAnsi="Cambria Math" w:cstheme="minorBidi"/>
+                  <w:sz w:val="28"/>
+                  <w:szCs w:val="28"/>
+                  <w:lang w:val="en-US"/>
+                </w:rPr>
+                <m:t>Roadrunner</m:t>
+              </m:r>
+              <m:d>
+                <m:dPr>
+                  <m:ctrlPr>
+                    <w:rPr>
+                      <w:rFonts w:ascii="Cambria Math" w:hAnsi="Cambria Math" w:cstheme="minorBidi"/>
+                      <w:i/>
+                      <w:sz w:val="28"/>
+                      <w:szCs w:val="28"/>
+                      <w:lang w:val="en-US"/>
+                    </w:rPr>
+                  </m:ctrlPr>
+                </m:dPr>
+                <m:e>
+                  <m:r>
+                    <w:rPr>
+                      <w:rFonts w:ascii="Cambria Math" w:hAnsi="Cambria Math" w:cstheme="minorBidi"/>
+                      <w:sz w:val="28"/>
+                      <w:szCs w:val="28"/>
+                      <w:lang w:val="en-US"/>
+                    </w:rPr>
+                    <m:t>y</m:t>
+                  </m:r>
+                </m:e>
+              </m:d>
+              <m:r>
+                <w:rPr>
+                  <w:rFonts w:ascii="Cambria Math" w:hAnsi="Cambria Math" w:cstheme="minorBidi"/>
+                  <w:sz w:val="28"/>
+                  <w:szCs w:val="28"/>
+                  <w:lang w:val="en-US"/>
+                </w:rPr>
+                <m:t xml:space="preserve"> ∩ Chases</m:t>
+              </m:r>
+              <m:d>
+                <m:dPr>
+                  <m:ctrlPr>
+                    <w:rPr>
+                      <w:rFonts w:ascii="Cambria Math" w:hAnsi="Cambria Math" w:cstheme="minorBidi"/>
+                      <w:i/>
+                      <w:sz w:val="28"/>
+                      <w:szCs w:val="28"/>
+                      <w:lang w:val="en-US"/>
+                    </w:rPr>
+                  </m:ctrlPr>
+                </m:dPr>
+                <m:e>
+                  <m:r>
+                    <w:rPr>
+                      <w:rFonts w:ascii="Cambria Math" w:hAnsi="Cambria Math" w:cstheme="minorBidi"/>
+                      <w:sz w:val="28"/>
+                      <w:szCs w:val="28"/>
+                      <w:lang w:val="en-US"/>
+                    </w:rPr>
+                    <m:t>x,y)</m:t>
+                  </m:r>
+                </m:e>
+              </m:d>
+            </m:e>
+          </m:d>
+          <m:r>
+            <w:rPr>
+              <w:rFonts w:ascii="Cambria Math" w:hAnsi="Cambria Math" w:cstheme="minorBidi"/>
+              <w:sz w:val="28"/>
+              <w:szCs w:val="28"/>
+              <w:lang w:val="en-US"/>
+            </w:rPr>
+            <m:t xml:space="preserve"> </m:t>
+          </m:r>
+        </m:oMath>
+      </m:oMathPara>
     </w:p>
     <w:p>
       <w:pPr>
@@ -1052,7 +1417,47 @@
           <w:szCs w:val="28"/>
           <w:lang w:val="en-US"/>
         </w:rPr>
-        <w:t>Some Tigres fans are friends of some Rayados fans.</w:t>
+        <w:t xml:space="preserve">Some </w:t>
+      </w:r>
+      <w:proofErr w:type="spellStart"/>
+      <w:r>
+        <w:rPr>
+          <w:color w:val="002060"/>
+          <w:sz w:val="28"/>
+          <w:szCs w:val="28"/>
+          <w:lang w:val="en-US"/>
+        </w:rPr>
+        <w:t>Tigres</w:t>
+      </w:r>
+      <w:proofErr w:type="spellEnd"/>
+      <w:r>
+        <w:rPr>
+          <w:color w:val="002060"/>
+          <w:sz w:val="28"/>
+          <w:szCs w:val="28"/>
+          <w:lang w:val="en-US"/>
+        </w:rPr>
+        <w:t xml:space="preserve"> fans are friends of some </w:t>
+      </w:r>
+      <w:proofErr w:type="spellStart"/>
+      <w:r>
+        <w:rPr>
+          <w:color w:val="002060"/>
+          <w:sz w:val="28"/>
+          <w:szCs w:val="28"/>
+          <w:lang w:val="en-US"/>
+        </w:rPr>
+        <w:t>Rayados</w:t>
+      </w:r>
+      <w:proofErr w:type="spellEnd"/>
+      <w:r>
+        <w:rPr>
+          <w:color w:val="002060"/>
+          <w:sz w:val="28"/>
+          <w:szCs w:val="28"/>
+          <w:lang w:val="en-US"/>
+        </w:rPr>
+        <w:t xml:space="preserve"> fans.</w:t>
       </w:r>
     </w:p>
     <w:p>
@@ -1060,49 +1465,223 @@
         <w:pStyle w:val="Prrafodelista"/>
         <w:spacing w:line="360" w:lineRule="auto"/>
         <w:rPr>
+          <w:rFonts w:cstheme="minorBidi"/>
+          <w:sz w:val="28"/>
+          <w:szCs w:val="28"/>
+          <w:lang w:val="en-US"/>
+        </w:rPr>
+      </w:pPr>
+      <m:oMathPara>
+        <m:oMath>
+          <m:r>
+            <w:rPr>
+              <w:rFonts w:ascii="Cambria Math" w:hAnsi="Cambria Math" w:cstheme="minorBidi"/>
+              <w:sz w:val="28"/>
+              <w:szCs w:val="28"/>
+              <w:lang w:val="en-US"/>
+            </w:rPr>
+            <m:t>∃x</m:t>
+          </m:r>
+          <m:r>
+            <w:rPr>
+              <w:rFonts w:ascii="Cambria Math" w:hAnsi="Cambria Math" w:cstheme="minorBidi"/>
+              <w:sz w:val="28"/>
+              <w:szCs w:val="28"/>
+              <w:lang w:val="en-US"/>
+            </w:rPr>
+            <m:t>(</m:t>
+          </m:r>
+          <m:r>
+            <w:rPr>
+              <w:rFonts w:ascii="Cambria Math" w:hAnsi="Cambria Math" w:cstheme="minorBidi"/>
+              <w:sz w:val="28"/>
+              <w:szCs w:val="28"/>
+              <w:lang w:val="en-US"/>
+            </w:rPr>
+            <m:t>TigresFans</m:t>
+          </m:r>
+          <m:d>
+            <m:dPr>
+              <m:ctrlPr>
+                <w:rPr>
+                  <w:rFonts w:ascii="Cambria Math" w:hAnsi="Cambria Math" w:cstheme="minorBidi"/>
+                  <w:i/>
+                  <w:sz w:val="28"/>
+                  <w:szCs w:val="28"/>
+                  <w:lang w:val="en-US"/>
+                </w:rPr>
+              </m:ctrlPr>
+            </m:dPr>
+            <m:e>
+              <m:r>
+                <w:rPr>
+                  <w:rFonts w:ascii="Cambria Math" w:hAnsi="Cambria Math" w:cstheme="minorBidi"/>
+                  <w:sz w:val="28"/>
+                  <w:szCs w:val="28"/>
+                  <w:lang w:val="en-US"/>
+                </w:rPr>
+                <m:t>X</m:t>
+              </m:r>
+            </m:e>
+          </m:d>
+          <m:r>
+            <w:rPr>
+              <w:rFonts w:ascii="Cambria Math" w:hAnsi="Cambria Math" w:cstheme="minorBidi"/>
+              <w:sz w:val="28"/>
+              <w:szCs w:val="28"/>
+              <w:lang w:val="en-US"/>
+            </w:rPr>
+            <m:t xml:space="preserve"> </m:t>
+          </m:r>
+          <m:r>
+            <w:rPr>
+              <w:rFonts w:ascii="Cambria Math" w:hAnsi="Cambria Math" w:cstheme="minorBidi"/>
+              <w:sz w:val="28"/>
+              <w:szCs w:val="28"/>
+              <w:lang w:val="en-US"/>
+            </w:rPr>
+            <m:t>∩</m:t>
+          </m:r>
+          <m:r>
+            <w:rPr>
+              <w:rFonts w:ascii="Cambria Math" w:hAnsi="Cambria Math" w:cstheme="minorBidi"/>
+              <w:sz w:val="28"/>
+              <w:szCs w:val="28"/>
+              <w:lang w:val="en-US"/>
+            </w:rPr>
+            <m:t xml:space="preserve"> </m:t>
+          </m:r>
+          <m:r>
+            <w:rPr>
+              <w:rFonts w:ascii="Cambria Math" w:hAnsi="Cambria Math" w:cstheme="minorBidi"/>
+              <w:sz w:val="28"/>
+              <w:szCs w:val="28"/>
+              <w:lang w:val="en-US"/>
+            </w:rPr>
+            <m:t>∃y</m:t>
+          </m:r>
+          <m:r>
+            <w:rPr>
+              <w:rFonts w:ascii="Cambria Math" w:hAnsi="Cambria Math" w:cstheme="minorBidi"/>
+              <w:sz w:val="28"/>
+              <w:szCs w:val="28"/>
+              <w:lang w:val="en-US"/>
+            </w:rPr>
+            <m:t xml:space="preserve"> </m:t>
+          </m:r>
+          <m:d>
+            <m:dPr>
+              <m:ctrlPr>
+                <w:rPr>
+                  <w:rFonts w:ascii="Cambria Math" w:hAnsi="Cambria Math" w:cstheme="minorBidi"/>
+                  <w:i/>
+                  <w:sz w:val="28"/>
+                  <w:szCs w:val="28"/>
+                  <w:lang w:val="en-US"/>
+                </w:rPr>
+              </m:ctrlPr>
+            </m:dPr>
+            <m:e>
+              <m:r>
+                <w:rPr>
+                  <w:rFonts w:ascii="Cambria Math" w:hAnsi="Cambria Math" w:cstheme="minorBidi"/>
+                  <w:sz w:val="28"/>
+                  <w:szCs w:val="28"/>
+                  <w:lang w:val="en-US"/>
+                </w:rPr>
+                <m:t>RayadosFans</m:t>
+              </m:r>
+              <m:d>
+                <m:dPr>
+                  <m:ctrlPr>
+                    <w:rPr>
+                      <w:rFonts w:ascii="Cambria Math" w:hAnsi="Cambria Math" w:cstheme="minorBidi"/>
+                      <w:i/>
+                      <w:sz w:val="28"/>
+                      <w:szCs w:val="28"/>
+                      <w:lang w:val="en-US"/>
+                    </w:rPr>
+                  </m:ctrlPr>
+                </m:dPr>
+                <m:e>
+                  <m:r>
+                    <w:rPr>
+                      <w:rFonts w:ascii="Cambria Math" w:hAnsi="Cambria Math" w:cstheme="minorBidi"/>
+                      <w:sz w:val="28"/>
+                      <w:szCs w:val="28"/>
+                      <w:lang w:val="en-US"/>
+                    </w:rPr>
+                    <m:t>y</m:t>
+                  </m:r>
+                </m:e>
+              </m:d>
+              <m:r>
+                <w:rPr>
+                  <w:rFonts w:ascii="Cambria Math" w:hAnsi="Cambria Math" w:cstheme="minorBidi"/>
+                  <w:sz w:val="28"/>
+                  <w:szCs w:val="28"/>
+                  <w:lang w:val="en-US"/>
+                </w:rPr>
+                <m:t xml:space="preserve"> ∩</m:t>
+              </m:r>
+              <m:r>
+                <w:rPr>
+                  <w:rFonts w:ascii="Cambria Math" w:hAnsi="Cambria Math" w:cstheme="minorBidi"/>
+                  <w:sz w:val="28"/>
+                  <w:szCs w:val="28"/>
+                  <w:lang w:val="en-US"/>
+                </w:rPr>
+                <m:t>AreFriends</m:t>
+              </m:r>
+              <m:d>
+                <m:dPr>
+                  <m:ctrlPr>
+                    <w:rPr>
+                      <w:rFonts w:ascii="Cambria Math" w:hAnsi="Cambria Math" w:cstheme="minorBidi"/>
+                      <w:i/>
+                      <w:sz w:val="28"/>
+                      <w:szCs w:val="28"/>
+                      <w:lang w:val="en-US"/>
+                    </w:rPr>
+                  </m:ctrlPr>
+                </m:dPr>
+                <m:e>
+                  <m:r>
+                    <w:rPr>
+                      <w:rFonts w:ascii="Cambria Math" w:hAnsi="Cambria Math" w:cstheme="minorBidi"/>
+                      <w:sz w:val="28"/>
+                      <w:szCs w:val="28"/>
+                      <w:lang w:val="en-US"/>
+                    </w:rPr>
+                    <m:t>x,y</m:t>
+                  </m:r>
+                  <m:r>
+                    <w:rPr>
+                      <w:rFonts w:ascii="Cambria Math" w:hAnsi="Cambria Math" w:cstheme="minorBidi"/>
+                      <w:sz w:val="28"/>
+                      <w:szCs w:val="28"/>
+                      <w:lang w:val="en-US"/>
+                    </w:rPr>
+                    <m:t>)</m:t>
+                  </m:r>
+                </m:e>
+              </m:d>
+            </m:e>
+          </m:d>
+        </m:oMath>
+      </m:oMathPara>
+    </w:p>
+    <w:p>
+      <w:pPr>
+        <w:pStyle w:val="Prrafodelista"/>
+        <w:spacing w:line="360" w:lineRule="auto"/>
+        <w:rPr>
           <w:color w:val="002060"/>
           <w:sz w:val="28"/>
           <w:szCs w:val="28"/>
-        </w:rPr>
-      </w:pPr>
-      <w:hyperlink r:id="rId13" w:tooltip="∃" w:history="1">
-        <w:r>
-          <w:rPr>
-            <w:rStyle w:val="Hipervnculo"/>
-            <w:rFonts w:ascii="Cambria Math" w:hAnsi="Cambria Math" w:cs="Cambria Math"/>
-            <w:color w:val="0B0080"/>
-            <w:sz w:val="21"/>
-            <w:szCs w:val="21"/>
-            <w:shd w:val="clear" w:color="auto" w:fill="FFFFFF"/>
-          </w:rPr>
-          <w:t>∃</w:t>
-        </w:r>
-      </w:hyperlink>
-      <w:r>
-        <w:t>xTigresFans(X)</w:t>
-      </w:r>
-      <w:hyperlink r:id="rId14" w:tooltip="∃" w:history="1">
-        <w:r>
-          <w:rPr>
-            <w:rStyle w:val="Hipervnculo"/>
-            <w:rFonts w:ascii="Cambria Math" w:hAnsi="Cambria Math" w:cs="Cambria Math"/>
-            <w:color w:val="0B0080"/>
-            <w:sz w:val="21"/>
-            <w:szCs w:val="21"/>
-            <w:shd w:val="clear" w:color="auto" w:fill="FFFFFF"/>
-          </w:rPr>
-          <w:t>∃</w:t>
-        </w:r>
-      </w:hyperlink>
-      <w:r>
-        <w:t>y</w:t>
-      </w:r>
-      <w:r>
-        <w:t>RayadosFans(y) AreFriends(x,y</w:t>
-      </w:r>
-      <w:r>
-        <w:t>)</w:t>
-      </w:r>
+          <w:lang w:val="en-US"/>
+        </w:rPr>
+      </w:pPr>
     </w:p>
     <w:p>
       <w:pPr>
@@ -1126,7 +1705,6 @@
           <w:szCs w:val="28"/>
           <w:lang w:val="en-US"/>
         </w:rPr>
-        <w:lastRenderedPageBreak/>
         <w:t>All the girls between George and John are taller than Lupita.</w:t>
       </w:r>
     </w:p>
@@ -1135,62 +1713,146 @@
         <w:pStyle w:val="Prrafodelista"/>
         <w:spacing w:line="360" w:lineRule="auto"/>
         <w:rPr>
+          <w:rFonts w:cstheme="minorBidi"/>
+          <w:sz w:val="28"/>
+          <w:szCs w:val="28"/>
+          <w:lang w:val="en-US"/>
+        </w:rPr>
+      </w:pPr>
+      <w:r>
+        <w:rPr>
+          <w:rFonts w:cstheme="minorBidi"/>
+          <w:sz w:val="28"/>
+          <w:szCs w:val="28"/>
+          <w:lang w:val="en-US"/>
+        </w:rPr>
+        <w:t xml:space="preserve"> </w:t>
+      </w:r>
+      <m:oMath>
+        <m:r>
+          <w:rPr>
+            <w:rFonts w:ascii="Cambria Math" w:hAnsi="Cambria Math" w:cstheme="minorBidi"/>
+            <w:sz w:val="28"/>
+            <w:szCs w:val="28"/>
+            <w:lang w:val="en-US"/>
+          </w:rPr>
+          <m:t>∀x</m:t>
+        </m:r>
+        <m:r>
+          <w:rPr>
+            <w:rFonts w:ascii="Cambria Math" w:hAnsi="Cambria Math" w:cstheme="minorBidi"/>
+            <w:sz w:val="28"/>
+            <w:szCs w:val="28"/>
+            <w:lang w:val="en-US"/>
+          </w:rPr>
+          <m:t xml:space="preserve"> (</m:t>
+        </m:r>
+        <m:r>
+          <w:rPr>
+            <w:rFonts w:ascii="Cambria Math" w:hAnsi="Cambria Math" w:cstheme="minorBidi"/>
+            <w:sz w:val="28"/>
+            <w:szCs w:val="28"/>
+            <w:lang w:val="en-US"/>
+          </w:rPr>
+          <m:t>GirlsBetweenGeorgeAndJohn</m:t>
+        </m:r>
+        <m:d>
+          <m:dPr>
+            <m:ctrlPr>
+              <w:rPr>
+                <w:rFonts w:ascii="Cambria Math" w:hAnsi="Cambria Math" w:cstheme="minorBidi"/>
+                <w:i/>
+                <w:sz w:val="28"/>
+                <w:szCs w:val="28"/>
+                <w:lang w:val="en-US"/>
+              </w:rPr>
+            </m:ctrlPr>
+          </m:dPr>
+          <m:e>
+            <m:r>
+              <w:rPr>
+                <w:rFonts w:ascii="Cambria Math" w:hAnsi="Cambria Math" w:cstheme="minorBidi"/>
+                <w:sz w:val="28"/>
+                <w:szCs w:val="28"/>
+                <w:lang w:val="en-US"/>
+              </w:rPr>
+              <m:t>x</m:t>
+            </m:r>
+          </m:e>
+        </m:d>
+        <m:r>
+          <w:rPr>
+            <w:rFonts w:ascii="Cambria Math" w:hAnsi="Cambria Math" w:cstheme="minorBidi"/>
+            <w:sz w:val="28"/>
+            <w:szCs w:val="28"/>
+            <w:lang w:val="en-US"/>
+          </w:rPr>
+          <m:t>→</m:t>
+        </m:r>
+        <m:r>
+          <w:rPr>
+            <w:rFonts w:ascii="Cambria Math" w:hAnsi="Cambria Math" w:cstheme="minorBidi"/>
+            <w:sz w:val="28"/>
+            <w:szCs w:val="28"/>
+            <w:lang w:val="en-US"/>
+          </w:rPr>
+          <m:t>TallerThan</m:t>
+        </m:r>
+        <m:d>
+          <m:dPr>
+            <m:ctrlPr>
+              <w:rPr>
+                <w:rFonts w:ascii="Cambria Math" w:hAnsi="Cambria Math" w:cstheme="minorBidi"/>
+                <w:i/>
+                <w:sz w:val="28"/>
+                <w:szCs w:val="28"/>
+                <w:lang w:val="en-US"/>
+              </w:rPr>
+            </m:ctrlPr>
+          </m:dPr>
+          <m:e>
+            <m:r>
+              <w:rPr>
+                <w:rFonts w:ascii="Cambria Math" w:hAnsi="Cambria Math" w:cstheme="minorBidi"/>
+                <w:sz w:val="28"/>
+                <w:szCs w:val="28"/>
+                <w:lang w:val="en-US"/>
+              </w:rPr>
+              <m:t>x, Lupita</m:t>
+            </m:r>
+          </m:e>
+        </m:d>
+        <m:r>
+          <w:rPr>
+            <w:rFonts w:ascii="Cambria Math" w:hAnsi="Cambria Math" w:cstheme="minorBidi"/>
+            <w:sz w:val="28"/>
+            <w:szCs w:val="28"/>
+            <w:lang w:val="en-US"/>
+          </w:rPr>
+          <m:t>)</m:t>
+        </m:r>
+        <m:r>
+          <w:rPr>
+            <w:rFonts w:ascii="Cambria Math" w:hAnsi="Cambria Math" w:cstheme="minorBidi"/>
+            <w:sz w:val="28"/>
+            <w:szCs w:val="28"/>
+            <w:lang w:val="en-US"/>
+          </w:rPr>
+          <m:t xml:space="preserve"> </m:t>
+        </m:r>
+      </m:oMath>
+    </w:p>
+    <w:p>
+      <w:pPr>
+        <w:pStyle w:val="Prrafodelista"/>
+        <w:spacing w:line="360" w:lineRule="auto"/>
+        <w:rPr>
           <w:color w:val="002060"/>
           <w:sz w:val="28"/>
           <w:szCs w:val="28"/>
           <w:lang w:val="en-US"/>
         </w:rPr>
       </w:pPr>
-      <w:hyperlink r:id="rId15" w:tooltip="∀" w:history="1">
-        <w:r>
-          <w:rPr>
-            <w:rStyle w:val="Hipervnculo"/>
-            <w:rFonts w:ascii="Cambria Math" w:hAnsi="Cambria Math" w:cs="Cambria Math"/>
-            <w:color w:val="0B0080"/>
-            <w:sz w:val="21"/>
-            <w:szCs w:val="21"/>
-            <w:shd w:val="clear" w:color="auto" w:fill="FFFFFF"/>
-            <w:lang w:val="en-US"/>
-          </w:rPr>
-          <w:t>∀</w:t>
-        </w:r>
-      </w:hyperlink>
-      <w:r>
-        <w:rPr>
-          <w:lang w:val="en-US"/>
-        </w:rPr>
-        <w:t>x</w:t>
-      </w:r>
-      <w:r>
-        <w:rPr>
-          <w:lang w:val="en-US"/>
-        </w:rPr>
-        <w:t>GirlsBetweenGeorgeAndJohn</w:t>
-      </w:r>
-      <w:r>
-        <w:rPr>
-          <w:lang w:val="en-US"/>
-        </w:rPr>
-        <w:t>(x)</w:t>
-      </w:r>
-      <w:r>
-        <w:rPr>
-          <w:lang w:val="en-US"/>
-        </w:rPr>
-        <w:t xml:space="preserve"> </w:t>
-      </w:r>
-      <w:r>
-        <w:rPr>
-          <w:lang w:val="en-US"/>
-        </w:rPr>
-        <w:sym w:font="Wingdings" w:char="F0E0"/>
-      </w:r>
-      <w:r>
-        <w:rPr>
-          <w:lang w:val="en-US"/>
-        </w:rPr>
-        <w:t xml:space="preserve"> TallerThan(x, Lupita)</w:t>
-      </w:r>
     </w:p>
     <w:p>
       <w:pPr>
@@ -1222,72 +1884,190 @@
         <w:pStyle w:val="Prrafodelista"/>
         <w:spacing w:line="360" w:lineRule="auto"/>
         <w:rPr>
+          <w:rFonts w:cstheme="minorBidi"/>
+          <w:sz w:val="28"/>
+          <w:szCs w:val="28"/>
+          <w:lang w:val="en-US"/>
+        </w:rPr>
+      </w:pPr>
+      <m:oMathPara>
+        <m:oMath>
+          <m:r>
+            <w:rPr>
+              <w:rFonts w:ascii="Cambria Math" w:hAnsi="Cambria Math" w:cstheme="minorBidi"/>
+              <w:sz w:val="28"/>
+              <w:szCs w:val="28"/>
+              <w:lang w:val="en-US"/>
+            </w:rPr>
+            <m:t>∀x</m:t>
+          </m:r>
+          <m:r>
+            <w:rPr>
+              <w:rFonts w:ascii="Cambria Math" w:hAnsi="Cambria Math" w:cstheme="minorBidi"/>
+              <w:sz w:val="28"/>
+              <w:szCs w:val="28"/>
+              <w:lang w:val="en-US"/>
+            </w:rPr>
+            <m:t xml:space="preserve"> (</m:t>
+          </m:r>
+          <m:r>
+            <w:rPr>
+              <w:rFonts w:ascii="Cambria Math" w:hAnsi="Cambria Math" w:cstheme="minorBidi"/>
+              <w:sz w:val="28"/>
+              <w:szCs w:val="28"/>
+              <w:lang w:val="en-US"/>
+            </w:rPr>
+            <m:t>Student</m:t>
+          </m:r>
+          <m:d>
+            <m:dPr>
+              <m:ctrlPr>
+                <w:rPr>
+                  <w:rFonts w:ascii="Cambria Math" w:hAnsi="Cambria Math" w:cstheme="minorBidi"/>
+                  <w:i/>
+                  <w:sz w:val="28"/>
+                  <w:szCs w:val="28"/>
+                  <w:lang w:val="en-US"/>
+                </w:rPr>
+              </m:ctrlPr>
+            </m:dPr>
+            <m:e>
+              <m:r>
+                <w:rPr>
+                  <w:rFonts w:ascii="Cambria Math" w:hAnsi="Cambria Math" w:cstheme="minorBidi"/>
+                  <w:sz w:val="28"/>
+                  <w:szCs w:val="28"/>
+                  <w:lang w:val="en-US"/>
+                </w:rPr>
+                <m:t>x</m:t>
+              </m:r>
+            </m:e>
+          </m:d>
+          <m:r>
+            <w:rPr>
+              <w:rFonts w:ascii="Cambria Math" w:hAnsi="Cambria Math" w:cstheme="minorBidi"/>
+              <w:sz w:val="28"/>
+              <w:szCs w:val="28"/>
+              <w:lang w:val="en-US"/>
+            </w:rPr>
+            <m:t xml:space="preserve"> →</m:t>
+          </m:r>
+          <m:r>
+            <w:rPr>
+              <w:rFonts w:ascii="Cambria Math" w:hAnsi="Cambria Math" w:cstheme="minorBidi"/>
+              <w:sz w:val="28"/>
+              <w:szCs w:val="28"/>
+              <w:lang w:val="en-US"/>
+            </w:rPr>
+            <m:t>∃y</m:t>
+          </m:r>
+          <m:r>
+            <w:rPr>
+              <w:rFonts w:ascii="Cambria Math" w:hAnsi="Cambria Math" w:cstheme="minorBidi"/>
+              <w:sz w:val="28"/>
+              <w:szCs w:val="28"/>
+              <w:lang w:val="en-US"/>
+            </w:rPr>
+            <m:t>(</m:t>
+          </m:r>
+          <m:r>
+            <w:rPr>
+              <w:rFonts w:ascii="Cambria Math" w:hAnsi="Cambria Math" w:cstheme="minorBidi"/>
+              <w:sz w:val="28"/>
+              <w:szCs w:val="28"/>
+              <w:lang w:val="en-US"/>
+            </w:rPr>
+            <m:t>Course</m:t>
+          </m:r>
+          <m:d>
+            <m:dPr>
+              <m:ctrlPr>
+                <w:rPr>
+                  <w:rFonts w:ascii="Cambria Math" w:hAnsi="Cambria Math" w:cstheme="minorBidi"/>
+                  <w:i/>
+                  <w:sz w:val="28"/>
+                  <w:szCs w:val="28"/>
+                  <w:lang w:val="en-US"/>
+                </w:rPr>
+              </m:ctrlPr>
+            </m:dPr>
+            <m:e>
+              <m:r>
+                <w:rPr>
+                  <w:rFonts w:ascii="Cambria Math" w:hAnsi="Cambria Math" w:cstheme="minorBidi"/>
+                  <w:sz w:val="28"/>
+                  <w:szCs w:val="28"/>
+                  <w:lang w:val="en-US"/>
+                </w:rPr>
+                <m:t>y</m:t>
+              </m:r>
+            </m:e>
+          </m:d>
+          <m:r>
+            <w:rPr>
+              <w:rFonts w:ascii="Cambria Math" w:hAnsi="Cambria Math" w:cstheme="minorBidi"/>
+              <w:sz w:val="28"/>
+              <w:szCs w:val="28"/>
+              <w:lang w:val="en-US"/>
+            </w:rPr>
+            <m:t>∩</m:t>
+          </m:r>
+          <m:r>
+            <w:rPr>
+              <w:rFonts w:ascii="Cambria Math" w:hAnsi="Cambria Math" w:cstheme="minorBidi"/>
+              <w:sz w:val="28"/>
+              <w:szCs w:val="28"/>
+              <w:lang w:val="en-US"/>
+            </w:rPr>
+            <m:t xml:space="preserve"> Takes</m:t>
+          </m:r>
+          <m:d>
+            <m:dPr>
+              <m:ctrlPr>
+                <w:rPr>
+                  <w:rFonts w:ascii="Cambria Math" w:hAnsi="Cambria Math" w:cstheme="minorBidi"/>
+                  <w:i/>
+                  <w:sz w:val="28"/>
+                  <w:szCs w:val="28"/>
+                  <w:lang w:val="en-US"/>
+                </w:rPr>
+              </m:ctrlPr>
+            </m:dPr>
+            <m:e>
+              <m:r>
+                <w:rPr>
+                  <w:rFonts w:ascii="Cambria Math" w:hAnsi="Cambria Math" w:cstheme="minorBidi"/>
+                  <w:sz w:val="28"/>
+                  <w:szCs w:val="28"/>
+                  <w:lang w:val="en-US"/>
+                </w:rPr>
+                <m:t>x,y</m:t>
+              </m:r>
+            </m:e>
+          </m:d>
+          <m:r>
+            <w:rPr>
+              <w:rFonts w:ascii="Cambria Math" w:hAnsi="Cambria Math" w:cstheme="minorBidi"/>
+              <w:sz w:val="28"/>
+              <w:szCs w:val="28"/>
+              <w:lang w:val="en-US"/>
+            </w:rPr>
+            <m:t>))</m:t>
+          </m:r>
+        </m:oMath>
+      </m:oMathPara>
+    </w:p>
+    <w:p>
+      <w:pPr>
+        <w:pStyle w:val="Prrafodelista"/>
+        <w:spacing w:line="360" w:lineRule="auto"/>
+        <w:rPr>
           <w:color w:val="002060"/>
           <w:sz w:val="28"/>
           <w:szCs w:val="28"/>
           <w:lang w:val="en-US"/>
         </w:rPr>
       </w:pPr>
-      <w:hyperlink r:id="rId16" w:tooltip="∀" w:history="1">
-        <w:r>
-          <w:rPr>
-            <w:rStyle w:val="Hipervnculo"/>
-            <w:rFonts w:ascii="Cambria Math" w:hAnsi="Cambria Math" w:cs="Cambria Math"/>
-            <w:color w:val="0B0080"/>
-            <w:sz w:val="21"/>
-            <w:szCs w:val="21"/>
-            <w:shd w:val="clear" w:color="auto" w:fill="FFFFFF"/>
-            <w:lang w:val="en-US"/>
-          </w:rPr>
-          <w:t>∀</w:t>
-        </w:r>
-      </w:hyperlink>
-      <w:r>
-        <w:rPr>
-          <w:lang w:val="en-US"/>
-        </w:rPr>
-        <w:t>x</w:t>
-      </w:r>
-      <w:r>
-        <w:rPr>
-          <w:lang w:val="en-US"/>
-        </w:rPr>
-        <w:t>Student(x)</w:t>
-      </w:r>
-      <w:hyperlink r:id="rId17" w:tooltip="∃" w:history="1">
-        <w:r>
-          <w:rPr>
-            <w:rStyle w:val="Hipervnculo"/>
-            <w:rFonts w:ascii="Cambria Math" w:hAnsi="Cambria Math" w:cs="Cambria Math"/>
-            <w:color w:val="0B0080"/>
-            <w:sz w:val="21"/>
-            <w:szCs w:val="21"/>
-            <w:shd w:val="clear" w:color="auto" w:fill="FFFFFF"/>
-            <w:lang w:val="en-US"/>
-          </w:rPr>
-          <w:t>∃</w:t>
-        </w:r>
-      </w:hyperlink>
-      <w:r>
-        <w:rPr>
-          <w:lang w:val="en-US"/>
-        </w:rPr>
-        <w:t>y</w:t>
-      </w:r>
-      <w:r>
-        <w:rPr>
-          <w:lang w:val="en-US"/>
-        </w:rPr>
-        <w:t>Course(y), T</w:t>
-      </w:r>
-      <w:r>
-        <w:rPr>
-          <w:lang w:val="en-US"/>
-        </w:rPr>
-        <w:t>akes(x,y)</w:t>
-      </w:r>
-      <w:bookmarkStart w:id="0" w:name="_GoBack"/>
-      <w:bookmarkEnd w:id="0"/>
     </w:p>
     <w:p>
       <w:pPr>
@@ -1320,54 +2100,170 @@
         <w:spacing w:line="360" w:lineRule="auto"/>
         <w:rPr>
           <w:color w:val="002060"/>
-          <w:sz w:val="28"/>
+          <w:sz w:val="32"/>
           <w:szCs w:val="28"/>
           <w:lang w:val="en-US"/>
         </w:rPr>
       </w:pPr>
-      <w:hyperlink r:id="rId18" w:tooltip="∀" w:history="1">
-        <w:r>
-          <w:rPr>
-            <w:rStyle w:val="Hipervnculo"/>
-            <w:rFonts w:ascii="Cambria Math" w:hAnsi="Cambria Math" w:cs="Cambria Math"/>
-            <w:color w:val="0B0080"/>
-            <w:sz w:val="21"/>
-            <w:szCs w:val="21"/>
-            <w:shd w:val="clear" w:color="auto" w:fill="FFFFFF"/>
-            <w:lang w:val="en-US"/>
-          </w:rPr>
-          <w:t>∀</w:t>
-        </w:r>
-      </w:hyperlink>
-      <w:r>
-        <w:rPr>
-          <w:lang w:val="en-US"/>
-        </w:rPr>
-        <w:t>x</w:t>
-      </w:r>
-      <w:r>
-        <w:rPr>
-          <w:lang w:val="en-US"/>
-        </w:rPr>
-        <w:t xml:space="preserve">StudentsWhoDoClassxercises(x) </w:t>
-      </w:r>
-      <w:r>
-        <w:rPr>
-          <w:lang w:val="en-US"/>
-        </w:rPr>
-        <w:sym w:font="Wingdings" w:char="F0E0"/>
-      </w:r>
-      <w:r>
-        <w:rPr>
-          <w:lang w:val="en-US"/>
-        </w:rPr>
-        <w:t>PassTheCourse(x)</w:t>
-      </w:r>
+      <m:oMathPara>
+        <m:oMath>
+          <m:r>
+            <w:rPr>
+              <w:rFonts w:ascii="Cambria Math" w:hAnsi="Cambria Math" w:cstheme="minorBidi"/>
+              <w:sz w:val="28"/>
+              <w:szCs w:val="28"/>
+              <w:lang w:val="en-US"/>
+            </w:rPr>
+            <m:t>∀x(</m:t>
+          </m:r>
+          <m:r>
+            <w:rPr>
+              <w:rFonts w:ascii="Cambria Math" w:hAnsi="Cambria Math" w:cstheme="minorBidi"/>
+              <w:sz w:val="28"/>
+              <w:szCs w:val="28"/>
+              <w:lang w:val="en-US"/>
+            </w:rPr>
+            <m:t>Students</m:t>
+          </m:r>
+          <m:d>
+            <m:dPr>
+              <m:ctrlPr>
+                <w:rPr>
+                  <w:rFonts w:ascii="Cambria Math" w:hAnsi="Cambria Math" w:cstheme="minorBidi"/>
+                  <w:i/>
+                  <w:sz w:val="28"/>
+                  <w:szCs w:val="28"/>
+                  <w:lang w:val="en-US"/>
+                </w:rPr>
+              </m:ctrlPr>
+            </m:dPr>
+            <m:e>
+              <m:r>
+                <w:rPr>
+                  <w:rFonts w:ascii="Cambria Math" w:hAnsi="Cambria Math" w:cstheme="minorBidi"/>
+                  <w:sz w:val="28"/>
+                  <w:szCs w:val="28"/>
+                  <w:lang w:val="en-US"/>
+                </w:rPr>
+                <m:t>x</m:t>
+              </m:r>
+            </m:e>
+          </m:d>
+          <m:r>
+            <w:rPr>
+              <w:rFonts w:ascii="Cambria Math" w:hAnsi="Cambria Math" w:cstheme="minorBidi"/>
+              <w:sz w:val="28"/>
+              <w:szCs w:val="28"/>
+              <w:lang w:val="en-US"/>
+            </w:rPr>
+            <m:t>→∃y</m:t>
+          </m:r>
+          <m:d>
+            <m:dPr>
+              <m:ctrlPr>
+                <w:rPr>
+                  <w:rFonts w:ascii="Cambria Math" w:hAnsi="Cambria Math" w:cstheme="minorBidi"/>
+                  <w:i/>
+                  <w:sz w:val="28"/>
+                  <w:szCs w:val="28"/>
+                  <w:lang w:val="en-US"/>
+                </w:rPr>
+              </m:ctrlPr>
+            </m:dPr>
+            <m:e>
+              <m:r>
+                <w:rPr>
+                  <w:rFonts w:ascii="Cambria Math" w:hAnsi="Cambria Math" w:cstheme="minorBidi"/>
+                  <w:sz w:val="28"/>
+                  <w:szCs w:val="28"/>
+                  <w:lang w:val="en-US"/>
+                </w:rPr>
+                <m:t>DoClassxercises</m:t>
+              </m:r>
+              <m:d>
+                <m:dPr>
+                  <m:ctrlPr>
+                    <w:rPr>
+                      <w:rFonts w:ascii="Cambria Math" w:hAnsi="Cambria Math" w:cstheme="minorBidi"/>
+                      <w:i/>
+                      <w:sz w:val="28"/>
+                      <w:szCs w:val="28"/>
+                      <w:lang w:val="en-US"/>
+                    </w:rPr>
+                  </m:ctrlPr>
+                </m:dPr>
+                <m:e>
+                  <m:r>
+                    <w:rPr>
+                      <w:rFonts w:ascii="Cambria Math" w:hAnsi="Cambria Math" w:cstheme="minorBidi"/>
+                      <w:sz w:val="28"/>
+                      <w:szCs w:val="28"/>
+                      <w:lang w:val="en-US"/>
+                    </w:rPr>
+                    <m:t>y</m:t>
+                  </m:r>
+                </m:e>
+              </m:d>
+              <m:r>
+                <w:rPr>
+                  <w:rFonts w:ascii="Cambria Math" w:hAnsi="Cambria Math" w:cstheme="minorBidi"/>
+                  <w:sz w:val="28"/>
+                  <w:szCs w:val="28"/>
+                  <w:lang w:val="en-US"/>
+                </w:rPr>
+                <m:t>∩PassTheCourse</m:t>
+              </m:r>
+              <m:d>
+                <m:dPr>
+                  <m:ctrlPr>
+                    <w:rPr>
+                      <w:rFonts w:ascii="Cambria Math" w:hAnsi="Cambria Math" w:cstheme="minorBidi"/>
+                      <w:i/>
+                      <w:sz w:val="28"/>
+                      <w:szCs w:val="28"/>
+                      <w:lang w:val="en-US"/>
+                    </w:rPr>
+                  </m:ctrlPr>
+                </m:dPr>
+                <m:e>
+                  <m:r>
+                    <w:rPr>
+                      <w:rFonts w:ascii="Cambria Math" w:hAnsi="Cambria Math" w:cstheme="minorBidi"/>
+                      <w:sz w:val="28"/>
+                      <w:szCs w:val="28"/>
+                      <w:lang w:val="en-US"/>
+                    </w:rPr>
+                    <m:t>x,y</m:t>
+                  </m:r>
+                </m:e>
+              </m:d>
+            </m:e>
+          </m:d>
+          <m:r>
+            <w:rPr>
+              <w:rFonts w:ascii="Cambria Math" w:hAnsi="Cambria Math" w:cstheme="minorBidi"/>
+              <w:sz w:val="28"/>
+              <w:szCs w:val="28"/>
+              <w:lang w:val="en-US"/>
+            </w:rPr>
+            <m:t>)</m:t>
+          </m:r>
+          <m:r>
+            <w:rPr>
+              <w:rFonts w:ascii="Cambria Math" w:hAnsi="Cambria Math" w:cstheme="minorBidi"/>
+              <w:sz w:val="28"/>
+              <w:szCs w:val="28"/>
+              <w:lang w:val="en-US"/>
+            </w:rPr>
+            <m:t xml:space="preserve"> </m:t>
+          </m:r>
+        </m:oMath>
+      </m:oMathPara>
     </w:p>
     <w:sectPr>
-      <w:headerReference w:type="default" r:id="rId19"/>
-      <w:footerReference w:type="default" r:id="rId20"/>
-      <w:headerReference w:type="first" r:id="rId21"/>
+      <w:headerReference w:type="default" r:id="rId9"/>
+      <w:footerReference w:type="default" r:id="rId10"/>
+      <w:headerReference w:type="first" r:id="rId11"/>
       <w:pgSz w:w="12240" w:h="15840"/>
       <w:pgMar w:top="1254" w:right="1701" w:bottom="1417" w:left="1701" w:header="708" w:footer="708" w:gutter="0"/>
       <w:cols w:space="708"/>
@@ -1379,7 +2275,7 @@
 </file>
 
 <file path=word/endnotes.xml><?xml version="1.0" encoding="utf-8"?>
-<w:endnotes xmlns:wpc="http://schemas.microsoft.com/office/word/2010/wordprocessingCanvas" xmlns:cx="http://schemas.microsoft.com/office/drawing/2014/chartex" xmlns:cx1="http://schemas.microsoft.com/office/drawing/2015/9/8/chartex" xmlns:cx2="http://schemas.microsoft.com/office/drawing/2015/10/21/chartex" xmlns:cx3="http://schemas.microsoft.com/office/drawing/2016/5/9/chartex" xmlns:cx4="http://schemas.microsoft.com/office/drawing/2016/5/10/chartex" xmlns:cx5="http://schemas.microsoft.com/office/drawing/2016/5/11/chartex" xmlns:cx6="http://schemas.microsoft.com/office/drawing/2016/5/12/chartex" xmlns:cx7="http://schemas.microsoft.com/office/drawing/2016/5/13/chartex" xmlns:cx8="http://schemas.microsoft.com/office/drawing/2016/5/14/chartex" xmlns:mc="http://schemas.openxmlformats.org/markup-compatibility/2006" xmlns:aink="http://schemas.microsoft.com/office/drawing/2016/ink" xmlns:am3d="http://schemas.microsoft.com/office/drawing/2017/model3d" xmlns:o="urn:schemas-microsoft-com:office:office" xmlns:r="http://schemas.openxmlformats.org/officeDocument/2006/relationships" xmlns:m="http://schemas.openxmlformats.org/officeDocument/2006/math" xmlns:v="urn:schemas-microsoft-com:vml" xmlns:wp14="http://schemas.microsoft.com/office/word/2010/wordprocessingDrawing" xmlns:wp="http://schemas.openxmlformats.org/drawingml/2006/wordprocessingDrawing" xmlns:w10="urn:schemas-microsoft-com:office:word" xmlns:w="http://schemas.openxmlformats.org/wordprocessingml/2006/main" xmlns:w14="http://schemas.microsoft.com/office/word/2010/wordml" xmlns:w15="http://schemas.microsoft.com/office/word/2012/wordml" xmlns:w16cid="http://schemas.microsoft.com/office/word/2016/wordml/cid" xmlns:w16se="http://schemas.microsoft.com/office/word/2015/wordml/symex" xmlns:wpg="http://schemas.microsoft.com/office/word/2010/wordprocessingGroup" xmlns:wpi="http://schemas.microsoft.com/office/word/2010/wordprocessingInk" xmlns:wne="http://schemas.microsoft.com/office/word/2006/wordml" xmlns:wps="http://schemas.microsoft.com/office/word/2010/wordprocessingShape" mc:Ignorable="w14 w15 w16se w16cid wp14">
+<w:endnotes xmlns:wpc="http://schemas.microsoft.com/office/word/2010/wordprocessingCanvas" xmlns:cx="http://schemas.microsoft.com/office/drawing/2014/chartex" xmlns:mc="http://schemas.openxmlformats.org/markup-compatibility/2006" xmlns:o="urn:schemas-microsoft-com:office:office" xmlns:r="http://schemas.openxmlformats.org/officeDocument/2006/relationships" xmlns:m="http://schemas.openxmlformats.org/officeDocument/2006/math" xmlns:v="urn:schemas-microsoft-com:vml" xmlns:wp14="http://schemas.microsoft.com/office/word/2010/wordprocessingDrawing" xmlns:wp="http://schemas.openxmlformats.org/drawingml/2006/wordprocessingDrawing" xmlns:w10="urn:schemas-microsoft-com:office:word" xmlns:w="http://schemas.openxmlformats.org/wordprocessingml/2006/main" xmlns:w14="http://schemas.microsoft.com/office/word/2010/wordml" xmlns:w15="http://schemas.microsoft.com/office/word/2012/wordml" xmlns:w16se="http://schemas.microsoft.com/office/word/2015/wordml/symex" xmlns:wpg="http://schemas.microsoft.com/office/word/2010/wordprocessingGroup" xmlns:wpi="http://schemas.microsoft.com/office/word/2010/wordprocessingInk" xmlns:wne="http://schemas.microsoft.com/office/word/2006/wordml" xmlns:wps="http://schemas.microsoft.com/office/word/2010/wordprocessingShape" mc:Ignorable="w14 w15 w16se wp14">
   <w:endnote w:type="separator" w:id="-1">
     <w:p>
       <w:pPr>
@@ -1404,7 +2300,7 @@
 </file>
 
 <file path=word/footer1.xml><?xml version="1.0" encoding="utf-8"?>
-<w:ftr xmlns:wpc="http://schemas.microsoft.com/office/word/2010/wordprocessingCanvas" xmlns:cx="http://schemas.microsoft.com/office/drawing/2014/chartex" xmlns:cx1="http://schemas.microsoft.com/office/drawing/2015/9/8/chartex" xmlns:cx2="http://schemas.microsoft.com/office/drawing/2015/10/21/chartex" xmlns:cx3="http://schemas.microsoft.com/office/drawing/2016/5/9/chartex" xmlns:cx4="http://schemas.microsoft.com/office/drawing/2016/5/10/chartex" xmlns:cx5="http://schemas.microsoft.com/office/drawing/2016/5/11/chartex" xmlns:cx6="http://schemas.microsoft.com/office/drawing/2016/5/12/chartex" xmlns:cx7="http://schemas.microsoft.com/office/drawing/2016/5/13/chartex" xmlns:cx8="http://schemas.microsoft.com/office/drawing/2016/5/14/chartex" xmlns:mc="http://schemas.openxmlformats.org/markup-compatibility/2006" xmlns:aink="http://schemas.microsoft.com/office/drawing/2016/ink" xmlns:am3d="http://schemas.microsoft.com/office/drawing/2017/model3d" xmlns:o="urn:schemas-microsoft-com:office:office" xmlns:r="http://schemas.openxmlformats.org/officeDocument/2006/relationships" xmlns:m="http://schemas.openxmlformats.org/officeDocument/2006/math" xmlns:v="urn:schemas-microsoft-com:vml" xmlns:wp14="http://schemas.microsoft.com/office/word/2010/wordprocessingDrawing" xmlns:wp="http://schemas.openxmlformats.org/drawingml/2006/wordprocessingDrawing" xmlns:w10="urn:schemas-microsoft-com:office:word" xmlns:w="http://schemas.openxmlformats.org/wordprocessingml/2006/main" xmlns:w14="http://schemas.microsoft.com/office/word/2010/wordml" xmlns:w15="http://schemas.microsoft.com/office/word/2012/wordml" xmlns:w16cid="http://schemas.microsoft.com/office/word/2016/wordml/cid" xmlns:w16se="http://schemas.microsoft.com/office/word/2015/wordml/symex" xmlns:wpg="http://schemas.microsoft.com/office/word/2010/wordprocessingGroup" xmlns:wpi="http://schemas.microsoft.com/office/word/2010/wordprocessingInk" xmlns:wne="http://schemas.microsoft.com/office/word/2006/wordml" xmlns:wps="http://schemas.microsoft.com/office/word/2010/wordprocessingShape" mc:Ignorable="w14 w15 w16se w16cid wp14">
+<w:ftr xmlns:wpc="http://schemas.microsoft.com/office/word/2010/wordprocessingCanvas" xmlns:cx="http://schemas.microsoft.com/office/drawing/2014/chartex" xmlns:mc="http://schemas.openxmlformats.org/markup-compatibility/2006" xmlns:o="urn:schemas-microsoft-com:office:office" xmlns:r="http://schemas.openxmlformats.org/officeDocument/2006/relationships" xmlns:m="http://schemas.openxmlformats.org/officeDocument/2006/math" xmlns:v="urn:schemas-microsoft-com:vml" xmlns:wp14="http://schemas.microsoft.com/office/word/2010/wordprocessingDrawing" xmlns:wp="http://schemas.openxmlformats.org/drawingml/2006/wordprocessingDrawing" xmlns:w10="urn:schemas-microsoft-com:office:word" xmlns:w="http://schemas.openxmlformats.org/wordprocessingml/2006/main" xmlns:w14="http://schemas.microsoft.com/office/word/2010/wordml" xmlns:w15="http://schemas.microsoft.com/office/word/2012/wordml" xmlns:w16se="http://schemas.microsoft.com/office/word/2015/wordml/symex" xmlns:wpg="http://schemas.microsoft.com/office/word/2010/wordprocessingGroup" xmlns:wpi="http://schemas.microsoft.com/office/word/2010/wordprocessingInk" xmlns:wne="http://schemas.microsoft.com/office/word/2006/wordml" xmlns:wps="http://schemas.microsoft.com/office/word/2010/wordprocessingShape" mc:Ignorable="w14 w15 w16se wp14">
   <w:p>
     <w:pPr>
       <w:pStyle w:val="Piedepgina"/>
@@ -1412,7 +2308,7 @@
     <w:r>
       <w:rPr>
         <w:noProof/>
-        <w:lang w:val="en-US"/>
+        <w:lang w:eastAsia="es-MX"/>
       </w:rPr>
       <w:drawing>
         <wp:anchor distT="0" distB="0" distL="114300" distR="114300" simplePos="0" relativeHeight="251659264" behindDoc="1" locked="0" layoutInCell="1" allowOverlap="1" wp14:anchorId="71444269" wp14:editId="62B4A988">
@@ -1475,7 +2371,7 @@
 </file>
 
 <file path=word/footnotes.xml><?xml version="1.0" encoding="utf-8"?>
-<w:footnotes xmlns:wpc="http://schemas.microsoft.com/office/word/2010/wordprocessingCanvas" xmlns:cx="http://schemas.microsoft.com/office/drawing/2014/chartex" xmlns:cx1="http://schemas.microsoft.com/office/drawing/2015/9/8/chartex" xmlns:cx2="http://schemas.microsoft.com/office/drawing/2015/10/21/chartex" xmlns:cx3="http://schemas.microsoft.com/office/drawing/2016/5/9/chartex" xmlns:cx4="http://schemas.microsoft.com/office/drawing/2016/5/10/chartex" xmlns:cx5="http://schemas.microsoft.com/office/drawing/2016/5/11/chartex" xmlns:cx6="http://schemas.microsoft.com/office/drawing/2016/5/12/chartex" xmlns:cx7="http://schemas.microsoft.com/office/drawing/2016/5/13/chartex" xmlns:cx8="http://schemas.microsoft.com/office/drawing/2016/5/14/chartex" xmlns:mc="http://schemas.openxmlformats.org/markup-compatibility/2006" xmlns:aink="http://schemas.microsoft.com/office/drawing/2016/ink" xmlns:am3d="http://schemas.microsoft.com/office/drawing/2017/model3d" xmlns:o="urn:schemas-microsoft-com:office:office" xmlns:r="http://schemas.openxmlformats.org/officeDocument/2006/relationships" xmlns:m="http://schemas.openxmlformats.org/officeDocument/2006/math" xmlns:v="urn:schemas-microsoft-com:vml" xmlns:wp14="http://schemas.microsoft.com/office/word/2010/wordprocessingDrawing" xmlns:wp="http://schemas.openxmlformats.org/drawingml/2006/wordprocessingDrawing" xmlns:w10="urn:schemas-microsoft-com:office:word" xmlns:w="http://schemas.openxmlformats.org/wordprocessingml/2006/main" xmlns:w14="http://schemas.microsoft.com/office/word/2010/wordml" xmlns:w15="http://schemas.microsoft.com/office/word/2012/wordml" xmlns:w16cid="http://schemas.microsoft.com/office/word/2016/wordml/cid" xmlns:w16se="http://schemas.microsoft.com/office/word/2015/wordml/symex" xmlns:wpg="http://schemas.microsoft.com/office/word/2010/wordprocessingGroup" xmlns:wpi="http://schemas.microsoft.com/office/word/2010/wordprocessingInk" xmlns:wne="http://schemas.microsoft.com/office/word/2006/wordml" xmlns:wps="http://schemas.microsoft.com/office/word/2010/wordprocessingShape" mc:Ignorable="w14 w15 w16se w16cid wp14">
+<w:footnotes xmlns:wpc="http://schemas.microsoft.com/office/word/2010/wordprocessingCanvas" xmlns:cx="http://schemas.microsoft.com/office/drawing/2014/chartex" xmlns:mc="http://schemas.openxmlformats.org/markup-compatibility/2006" xmlns:o="urn:schemas-microsoft-com:office:office" xmlns:r="http://schemas.openxmlformats.org/officeDocument/2006/relationships" xmlns:m="http://schemas.openxmlformats.org/officeDocument/2006/math" xmlns:v="urn:schemas-microsoft-com:vml" xmlns:wp14="http://schemas.microsoft.com/office/word/2010/wordprocessingDrawing" xmlns:wp="http://schemas.openxmlformats.org/drawingml/2006/wordprocessingDrawing" xmlns:w10="urn:schemas-microsoft-com:office:word" xmlns:w="http://schemas.openxmlformats.org/wordprocessingml/2006/main" xmlns:w14="http://schemas.microsoft.com/office/word/2010/wordml" xmlns:w15="http://schemas.microsoft.com/office/word/2012/wordml" xmlns:w16se="http://schemas.microsoft.com/office/word/2015/wordml/symex" xmlns:wpg="http://schemas.microsoft.com/office/word/2010/wordprocessingGroup" xmlns:wpi="http://schemas.microsoft.com/office/word/2010/wordprocessingInk" xmlns:wne="http://schemas.microsoft.com/office/word/2006/wordml" xmlns:wps="http://schemas.microsoft.com/office/word/2010/wordprocessingShape" mc:Ignorable="w14 w15 w16se wp14">
   <w:footnote w:type="separator" w:id="-1">
     <w:p>
       <w:pPr>
@@ -1500,7 +2396,7 @@
 </file>
 
 <file path=word/header1.xml><?xml version="1.0" encoding="utf-8"?>
-<w:hdr xmlns:wpc="http://schemas.microsoft.com/office/word/2010/wordprocessingCanvas" xmlns:cx="http://schemas.microsoft.com/office/drawing/2014/chartex" xmlns:cx1="http://schemas.microsoft.com/office/drawing/2015/9/8/chartex" xmlns:cx2="http://schemas.microsoft.com/office/drawing/2015/10/21/chartex" xmlns:cx3="http://schemas.microsoft.com/office/drawing/2016/5/9/chartex" xmlns:cx4="http://schemas.microsoft.com/office/drawing/2016/5/10/chartex" xmlns:cx5="http://schemas.microsoft.com/office/drawing/2016/5/11/chartex" xmlns:cx6="http://schemas.microsoft.com/office/drawing/2016/5/12/chartex" xmlns:cx7="http://schemas.microsoft.com/office/drawing/2016/5/13/chartex" xmlns:cx8="http://schemas.microsoft.com/office/drawing/2016/5/14/chartex" xmlns:mc="http://schemas.openxmlformats.org/markup-compatibility/2006" xmlns:aink="http://schemas.microsoft.com/office/drawing/2016/ink" xmlns:am3d="http://schemas.microsoft.com/office/drawing/2017/model3d" xmlns:o="urn:schemas-microsoft-com:office:office" xmlns:r="http://schemas.openxmlformats.org/officeDocument/2006/relationships" xmlns:m="http://schemas.openxmlformats.org/officeDocument/2006/math" xmlns:v="urn:schemas-microsoft-com:vml" xmlns:wp14="http://schemas.microsoft.com/office/word/2010/wordprocessingDrawing" xmlns:wp="http://schemas.openxmlformats.org/drawingml/2006/wordprocessingDrawing" xmlns:w10="urn:schemas-microsoft-com:office:word" xmlns:w="http://schemas.openxmlformats.org/wordprocessingml/2006/main" xmlns:w14="http://schemas.microsoft.com/office/word/2010/wordml" xmlns:w15="http://schemas.microsoft.com/office/word/2012/wordml" xmlns:w16cid="http://schemas.microsoft.com/office/word/2016/wordml/cid" xmlns:w16se="http://schemas.microsoft.com/office/word/2015/wordml/symex" xmlns:wpg="http://schemas.microsoft.com/office/word/2010/wordprocessingGroup" xmlns:wpi="http://schemas.microsoft.com/office/word/2010/wordprocessingInk" xmlns:wne="http://schemas.microsoft.com/office/word/2006/wordml" xmlns:wps="http://schemas.microsoft.com/office/word/2010/wordprocessingShape" mc:Ignorable="w14 w15 w16se w16cid wp14">
+<w:hdr xmlns:wpc="http://schemas.microsoft.com/office/word/2010/wordprocessingCanvas" xmlns:cx="http://schemas.microsoft.com/office/drawing/2014/chartex" xmlns:mc="http://schemas.openxmlformats.org/markup-compatibility/2006" xmlns:o="urn:schemas-microsoft-com:office:office" xmlns:r="http://schemas.openxmlformats.org/officeDocument/2006/relationships" xmlns:m="http://schemas.openxmlformats.org/officeDocument/2006/math" xmlns:v="urn:schemas-microsoft-com:vml" xmlns:wp14="http://schemas.microsoft.com/office/word/2010/wordprocessingDrawing" xmlns:wp="http://schemas.openxmlformats.org/drawingml/2006/wordprocessingDrawing" xmlns:w10="urn:schemas-microsoft-com:office:word" xmlns:w="http://schemas.openxmlformats.org/wordprocessingml/2006/main" xmlns:w14="http://schemas.microsoft.com/office/word/2010/wordml" xmlns:w15="http://schemas.microsoft.com/office/word/2012/wordml" xmlns:w16se="http://schemas.microsoft.com/office/word/2015/wordml/symex" xmlns:wpg="http://schemas.microsoft.com/office/word/2010/wordprocessingGroup" xmlns:wpi="http://schemas.microsoft.com/office/word/2010/wordprocessingInk" xmlns:wne="http://schemas.microsoft.com/office/word/2006/wordml" xmlns:wps="http://schemas.microsoft.com/office/word/2010/wordprocessingShape" mc:Ignorable="w14 w15 w16se wp14">
   <w:p>
     <w:pPr>
       <w:pStyle w:val="Encabezado"/>
@@ -1508,7 +2404,7 @@
     <w:r>
       <w:rPr>
         <w:noProof/>
-        <w:lang w:val="en-US"/>
+        <w:lang w:eastAsia="es-MX"/>
       </w:rPr>
       <w:drawing>
         <wp:anchor distT="0" distB="0" distL="114300" distR="114300" simplePos="0" relativeHeight="251661312" behindDoc="0" locked="0" layoutInCell="1" allowOverlap="1" wp14:anchorId="7FC93DE6" wp14:editId="6658A1CE">
@@ -1571,7 +2467,7 @@
 </file>
 
 <file path=word/header2.xml><?xml version="1.0" encoding="utf-8"?>
-<w:hdr xmlns:wpc="http://schemas.microsoft.com/office/word/2010/wordprocessingCanvas" xmlns:cx="http://schemas.microsoft.com/office/drawing/2014/chartex" xmlns:cx1="http://schemas.microsoft.com/office/drawing/2015/9/8/chartex" xmlns:cx2="http://schemas.microsoft.com/office/drawing/2015/10/21/chartex" xmlns:cx3="http://schemas.microsoft.com/office/drawing/2016/5/9/chartex" xmlns:cx4="http://schemas.microsoft.com/office/drawing/2016/5/10/chartex" xmlns:cx5="http://schemas.microsoft.com/office/drawing/2016/5/11/chartex" xmlns:cx6="http://schemas.microsoft.com/office/drawing/2016/5/12/chartex" xmlns:cx7="http://schemas.microsoft.com/office/drawing/2016/5/13/chartex" xmlns:cx8="http://schemas.microsoft.com/office/drawing/2016/5/14/chartex" xmlns:mc="http://schemas.openxmlformats.org/markup-compatibility/2006" xmlns:aink="http://schemas.microsoft.com/office/drawing/2016/ink" xmlns:am3d="http://schemas.microsoft.com/office/drawing/2017/model3d" xmlns:o="urn:schemas-microsoft-com:office:office" xmlns:r="http://schemas.openxmlformats.org/officeDocument/2006/relationships" xmlns:m="http://schemas.openxmlformats.org/officeDocument/2006/math" xmlns:v="urn:schemas-microsoft-com:vml" xmlns:wp14="http://schemas.microsoft.com/office/word/2010/wordprocessingDrawing" xmlns:wp="http://schemas.openxmlformats.org/drawingml/2006/wordprocessingDrawing" xmlns:w10="urn:schemas-microsoft-com:office:word" xmlns:w="http://schemas.openxmlformats.org/wordprocessingml/2006/main" xmlns:w14="http://schemas.microsoft.com/office/word/2010/wordml" xmlns:w15="http://schemas.microsoft.com/office/word/2012/wordml" xmlns:w16cid="http://schemas.microsoft.com/office/word/2016/wordml/cid" xmlns:w16se="http://schemas.microsoft.com/office/word/2015/wordml/symex" xmlns:wpg="http://schemas.microsoft.com/office/word/2010/wordprocessingGroup" xmlns:wpi="http://schemas.microsoft.com/office/word/2010/wordprocessingInk" xmlns:wne="http://schemas.microsoft.com/office/word/2006/wordml" xmlns:wps="http://schemas.microsoft.com/office/word/2010/wordprocessingShape" mc:Ignorable="w14 w15 w16se w16cid wp14">
+<w:hdr xmlns:wpc="http://schemas.microsoft.com/office/word/2010/wordprocessingCanvas" xmlns:cx="http://schemas.microsoft.com/office/drawing/2014/chartex" xmlns:mc="http://schemas.openxmlformats.org/markup-compatibility/2006" xmlns:o="urn:schemas-microsoft-com:office:office" xmlns:r="http://schemas.openxmlformats.org/officeDocument/2006/relationships" xmlns:m="http://schemas.openxmlformats.org/officeDocument/2006/math" xmlns:v="urn:schemas-microsoft-com:vml" xmlns:wp14="http://schemas.microsoft.com/office/word/2010/wordprocessingDrawing" xmlns:wp="http://schemas.openxmlformats.org/drawingml/2006/wordprocessingDrawing" xmlns:w10="urn:schemas-microsoft-com:office:word" xmlns:w="http://schemas.openxmlformats.org/wordprocessingml/2006/main" xmlns:w14="http://schemas.microsoft.com/office/word/2010/wordml" xmlns:w15="http://schemas.microsoft.com/office/word/2012/wordml" xmlns:w16se="http://schemas.microsoft.com/office/word/2015/wordml/symex" xmlns:wpg="http://schemas.microsoft.com/office/word/2010/wordprocessingGroup" xmlns:wpi="http://schemas.microsoft.com/office/word/2010/wordprocessingInk" xmlns:wne="http://schemas.microsoft.com/office/word/2006/wordml" xmlns:wps="http://schemas.microsoft.com/office/word/2010/wordprocessingShape" mc:Ignorable="w14 w15 w16se wp14">
   <w:p>
     <w:pPr>
       <w:pStyle w:val="Encabezado"/>
@@ -1579,7 +2475,7 @@
     <w:r>
       <w:rPr>
         <w:noProof/>
-        <w:lang w:val="en-US"/>
+        <w:lang w:eastAsia="es-MX"/>
       </w:rPr>
       <w:drawing>
         <wp:anchor distT="0" distB="0" distL="114300" distR="114300" simplePos="0" relativeHeight="251660288" behindDoc="0" locked="0" layoutInCell="1" allowOverlap="1" wp14:anchorId="47D8BC1E" wp14:editId="60B5B273">
@@ -1642,7 +2538,7 @@
 </file>
 
 <file path=word/numbering.xml><?xml version="1.0" encoding="utf-8"?>
-<w:numbering xmlns:wpc="http://schemas.microsoft.com/office/word/2010/wordprocessingCanvas" xmlns:cx="http://schemas.microsoft.com/office/drawing/2014/chartex" xmlns:cx1="http://schemas.microsoft.com/office/drawing/2015/9/8/chartex" xmlns:cx2="http://schemas.microsoft.com/office/drawing/2015/10/21/chartex" xmlns:cx3="http://schemas.microsoft.com/office/drawing/2016/5/9/chartex" xmlns:cx4="http://schemas.microsoft.com/office/drawing/2016/5/10/chartex" xmlns:cx5="http://schemas.microsoft.com/office/drawing/2016/5/11/chartex" xmlns:cx6="http://schemas.microsoft.com/office/drawing/2016/5/12/chartex" xmlns:cx7="http://schemas.microsoft.com/office/drawing/2016/5/13/chartex" xmlns:cx8="http://schemas.microsoft.com/office/drawing/2016/5/14/chartex" xmlns:mc="http://schemas.openxmlformats.org/markup-compatibility/2006" xmlns:aink="http://schemas.microsoft.com/office/drawing/2016/ink" xmlns:am3d="http://schemas.microsoft.com/office/drawing/2017/model3d" xmlns:o="urn:schemas-microsoft-com:office:office" xmlns:r="http://schemas.openxmlformats.org/officeDocument/2006/relationships" xmlns:m="http://schemas.openxmlformats.org/officeDocument/2006/math" xmlns:v="urn:schemas-microsoft-com:vml" xmlns:wp14="http://schemas.microsoft.com/office/word/2010/wordprocessingDrawing" xmlns:wp="http://schemas.openxmlformats.org/drawingml/2006/wordprocessingDrawing" xmlns:w10="urn:schemas-microsoft-com:office:word" xmlns:w="http://schemas.openxmlformats.org/wordprocessingml/2006/main" xmlns:w14="http://schemas.microsoft.com/office/word/2010/wordml" xmlns:w15="http://schemas.microsoft.com/office/word/2012/wordml" xmlns:w16cid="http://schemas.microsoft.com/office/word/2016/wordml/cid" xmlns:w16se="http://schemas.microsoft.com/office/word/2015/wordml/symex" xmlns:wpg="http://schemas.microsoft.com/office/word/2010/wordprocessingGroup" xmlns:wpi="http://schemas.microsoft.com/office/word/2010/wordprocessingInk" xmlns:wne="http://schemas.microsoft.com/office/word/2006/wordml" xmlns:wps="http://schemas.microsoft.com/office/word/2010/wordprocessingShape" mc:Ignorable="w14 w15 w16se w16cid wp14">
+<w:numbering xmlns:wpc="http://schemas.microsoft.com/office/word/2010/wordprocessingCanvas" xmlns:cx="http://schemas.microsoft.com/office/drawing/2014/chartex" xmlns:mc="http://schemas.openxmlformats.org/markup-compatibility/2006" xmlns:o="urn:schemas-microsoft-com:office:office" xmlns:r="http://schemas.openxmlformats.org/officeDocument/2006/relationships" xmlns:m="http://schemas.openxmlformats.org/officeDocument/2006/math" xmlns:v="urn:schemas-microsoft-com:vml" xmlns:wp14="http://schemas.microsoft.com/office/word/2010/wordprocessingDrawing" xmlns:wp="http://schemas.openxmlformats.org/drawingml/2006/wordprocessingDrawing" xmlns:w10="urn:schemas-microsoft-com:office:word" xmlns:w="http://schemas.openxmlformats.org/wordprocessingml/2006/main" xmlns:w14="http://schemas.microsoft.com/office/word/2010/wordml" xmlns:w15="http://schemas.microsoft.com/office/word/2012/wordml" xmlns:w16se="http://schemas.microsoft.com/office/word/2015/wordml/symex" xmlns:wpg="http://schemas.microsoft.com/office/word/2010/wordprocessingGroup" xmlns:wpi="http://schemas.microsoft.com/office/word/2010/wordprocessingInk" xmlns:wne="http://schemas.microsoft.com/office/word/2006/wordml" xmlns:wps="http://schemas.microsoft.com/office/word/2010/wordprocessingShape" mc:Ignorable="w14 w15 w16se wp14">
   <w:abstractNum w:abstractNumId="0" w15:restartNumberingAfterBreak="0">
     <w:nsid w:val="039053F8"/>
     <w:multiLevelType w:val="hybridMultilevel"/>
@@ -5928,7 +6824,7 @@
 </file>
 
 <file path=word/styles.xml><?xml version="1.0" encoding="utf-8"?>
-<w:styles xmlns:mc="http://schemas.openxmlformats.org/markup-compatibility/2006" xmlns:r="http://schemas.openxmlformats.org/officeDocument/2006/relationships" xmlns:w="http://schemas.openxmlformats.org/wordprocessingml/2006/main" xmlns:w14="http://schemas.microsoft.com/office/word/2010/wordml" xmlns:w15="http://schemas.microsoft.com/office/word/2012/wordml" xmlns:w16cid="http://schemas.microsoft.com/office/word/2016/wordml/cid" xmlns:w16se="http://schemas.microsoft.com/office/word/2015/wordml/symex" mc:Ignorable="w14 w15 w16se w16cid">
+<w:styles xmlns:mc="http://schemas.openxmlformats.org/markup-compatibility/2006" xmlns:r="http://schemas.openxmlformats.org/officeDocument/2006/relationships" xmlns:w="http://schemas.openxmlformats.org/wordprocessingml/2006/main" xmlns:w14="http://schemas.microsoft.com/office/word/2010/wordml" xmlns:w15="http://schemas.microsoft.com/office/word/2012/wordml" xmlns:w16se="http://schemas.microsoft.com/office/word/2015/wordml/symex" mc:Ignorable="w14 w15 w16se">
   <w:docDefaults>
     <w:rPrDefault>
       <w:rPr>
@@ -5944,7 +6840,7 @@
       </w:pPr>
     </w:pPrDefault>
   </w:docDefaults>
-  <w:latentStyles w:defLockedState="0" w:defUIPriority="99" w:defSemiHidden="0" w:defUnhideWhenUsed="0" w:defQFormat="0" w:count="377">
+  <w:latentStyles w:defLockedState="0" w:defUIPriority="99" w:defSemiHidden="0" w:defUnhideWhenUsed="0" w:defQFormat="0" w:count="371">
     <w:lsdException w:name="Normal" w:uiPriority="0" w:qFormat="1"/>
     <w:lsdException w:name="heading 1" w:uiPriority="9" w:qFormat="1"/>
     <w:lsdException w:name="heading 2" w:semiHidden="1" w:uiPriority="9" w:unhideWhenUsed="1" w:qFormat="1"/>
@@ -6092,8 +6988,11 @@
     <w:lsdException w:name="Table 3D effects 3" w:semiHidden="1" w:unhideWhenUsed="1"/>
     <w:lsdException w:name="Table Contemporary" w:semiHidden="1" w:unhideWhenUsed="1"/>
     <w:lsdException w:name="Table Elegant" w:semiHidden="1" w:unhideWhenUsed="1"/>
+    <w:lsdException w:name="Table Professional" w:semiHidden="1" w:unhideWhenUsed="1"/>
     <w:lsdException w:name="Table Subtle 1" w:semiHidden="1" w:unhideWhenUsed="1"/>
     <w:lsdException w:name="Table Subtle 2" w:semiHidden="1" w:unhideWhenUsed="1"/>
+    <w:lsdException w:name="Table Web 1" w:semiHidden="1" w:unhideWhenUsed="1"/>
+    <w:lsdException w:name="Table Web 2" w:semiHidden="1" w:unhideWhenUsed="1"/>
     <w:lsdException w:name="Table Web 3" w:semiHidden="1" w:unhideWhenUsed="1"/>
     <w:lsdException w:name="Balloon Text" w:semiHidden="1" w:unhideWhenUsed="1"/>
     <w:lsdException w:name="Table Grid" w:uiPriority="39"/>
@@ -6313,12 +7212,6 @@
     <w:lsdException w:name="List Table 5 Dark Accent 6" w:uiPriority="50"/>
     <w:lsdException w:name="List Table 6 Colorful Accent 6" w:uiPriority="51"/>
     <w:lsdException w:name="List Table 7 Colorful Accent 6" w:uiPriority="52"/>
-    <w:lsdException w:name="Mention" w:semiHidden="1" w:unhideWhenUsed="1"/>
-    <w:lsdException w:name="Smart Hyperlink" w:semiHidden="1" w:unhideWhenUsed="1"/>
-    <w:lsdException w:name="Hashtag" w:semiHidden="1" w:unhideWhenUsed="1"/>
-    <w:lsdException w:name="Unresolved Mention" w:semiHidden="1" w:unhideWhenUsed="1"/>
-    <w:lsdException w:name="Smart Link" w:semiHidden="1" w:unhideWhenUsed="1"/>
-    <w:lsdException w:name="Smart Link Error" w:semiHidden="1" w:unhideWhenUsed="1"/>
   </w:latentStyles>
   <w:style w:type="paragraph" w:default="1" w:styleId="Normal">
     <w:name w:val="Normal"/>
@@ -6594,6 +7487,16 @@
       <w:lang w:eastAsia="ja-JP"/>
     </w:rPr>
   </w:style>
+  <w:style w:type="character" w:styleId="Textodelmarcadordeposicin">
+    <w:name w:val="Placeholder Text"/>
+    <w:basedOn w:val="Fuentedeprrafopredeter"/>
+    <w:uiPriority w:val="99"/>
+    <w:semiHidden/>
+    <w:rsid w:val="00E30F95"/>
+    <w:rPr>
+      <w:color w:val="808080"/>
+    </w:rPr>
+  </w:style>
 </w:styles>
 </file>
 
@@ -6863,7 +7766,7 @@
 </file>
 
 <file path=customXml/itemProps1.xml><?xml version="1.0" encoding="utf-8"?>
-<ds:datastoreItem xmlns:ds="http://schemas.openxmlformats.org/officeDocument/2006/customXml" ds:itemID="{AC6E488F-984B-4341-84A9-D06017F7D9A1}">
+<ds:datastoreItem xmlns:ds="http://schemas.openxmlformats.org/officeDocument/2006/customXml" ds:itemID="{634D58CE-9386-46D0-A53C-F03C26BC0FC2}">
   <ds:schemaRefs>
     <ds:schemaRef ds:uri="http://schemas.openxmlformats.org/officeDocument/2006/bibliography"/>
   </ds:schemaRefs>

</xml_diff>